<commit_message>
Changed SystemOverview, added comments to UserManual
</commit_message>
<xml_diff>
--- a/Help/Swarm-PI_SystemOverview.docx
+++ b/Help/Swarm-PI_SystemOverview.docx
@@ -41,44 +41,8 @@
         <w:rPr>
           <w:rFonts w:ascii="Garamond" w:hAnsi="Garamond"/>
         </w:rPr>
-        <w:t xml:space="preserve">Stephen </w:t>
-      </w:r>
-      <w:proofErr w:type="spellStart"/>
-      <w:r>
-        <w:rPr>
-          <w:rFonts w:ascii="Garamond" w:hAnsi="Garamond"/>
-        </w:rPr>
-        <w:t>Majercik</w:t>
-      </w:r>
-      <w:proofErr w:type="spellEnd"/>
-      <w:r>
-        <w:rPr>
-          <w:rFonts w:ascii="Garamond" w:hAnsi="Garamond"/>
-        </w:rPr>
-        <w:t xml:space="preserve">, Frank </w:t>
-      </w:r>
-      <w:proofErr w:type="spellStart"/>
-      <w:r>
-        <w:rPr>
-          <w:rFonts w:ascii="Garamond" w:hAnsi="Garamond"/>
-        </w:rPr>
-        <w:t>Mauceri</w:t>
-      </w:r>
-      <w:proofErr w:type="spellEnd"/>
-      <w:r>
-        <w:rPr>
-          <w:rFonts w:ascii="Garamond" w:hAnsi="Garamond"/>
-        </w:rPr>
-        <w:t xml:space="preserve">, Grace Handler, Jack </w:t>
-      </w:r>
-      <w:proofErr w:type="spellStart"/>
-      <w:r>
-        <w:rPr>
-          <w:rFonts w:ascii="Garamond" w:hAnsi="Garamond"/>
-        </w:rPr>
-        <w:t>Truskowski</w:t>
-      </w:r>
-      <w:proofErr w:type="spellEnd"/>
+        <w:t>Stephen Majercik, Frank Mauceri, Grace Handler, Jack Truskowski</w:t>
+      </w:r>
     </w:p>
     <w:p>
       <w:pPr>
@@ -262,7 +226,6 @@
           <w:rFonts w:ascii="Garamond" w:hAnsi="Garamond"/>
         </w:rPr>
       </w:pPr>
-      <w:proofErr w:type="spellStart"/>
       <w:r>
         <w:rPr>
           <w:rFonts w:ascii="Garamond" w:hAnsi="Garamond"/>
@@ -277,14 +240,13 @@
         </w:rPr>
         <w:t>_XX-XX.maxpat</w:t>
       </w:r>
-      <w:proofErr w:type="spellEnd"/>
       <w:r>
         <w:rPr>
           <w:rFonts w:ascii="Garamond" w:hAnsi="Garamond"/>
         </w:rPr>
         <w:t xml:space="preserve"> </w:t>
       </w:r>
-      <w:del w:id="2" w:author="BowdoinIT" w:date="2016-05-05T23:31:00Z">
+      <w:del w:id="1" w:author="BowdoinIT" w:date="2016-05-05T23:31:00Z">
         <w:r>
           <w:rPr>
             <w:rFonts w:ascii="Garamond" w:hAnsi="Garamond"/>
@@ -292,7 +254,7 @@
           <w:delText>-</w:delText>
         </w:r>
       </w:del>
-      <w:ins w:id="3" w:author="BowdoinIT" w:date="2016-05-05T23:31:00Z">
+      <w:ins w:id="2" w:author="BowdoinIT" w:date="2016-05-05T23:31:00Z">
         <w:r>
           <w:rPr>
             <w:rFonts w:ascii="Garamond" w:hAnsi="Garamond"/>
@@ -306,7 +268,7 @@
         </w:rPr>
         <w:t xml:space="preserve"> </w:t>
       </w:r>
-      <w:del w:id="4" w:author="BowdoinIT" w:date="2016-05-05T23:31:00Z">
+      <w:del w:id="3" w:author="BowdoinIT" w:date="2016-05-05T23:31:00Z">
         <w:r>
           <w:rPr>
             <w:rFonts w:ascii="Garamond" w:hAnsi="Garamond"/>
@@ -314,7 +276,7 @@
           <w:delText>This is the max file that the simulation</w:delText>
         </w:r>
       </w:del>
-      <w:ins w:id="5" w:author="BowdoinIT" w:date="2016-05-05T23:31:00Z">
+      <w:ins w:id="4" w:author="BowdoinIT" w:date="2016-05-05T23:31:00Z">
         <w:r>
           <w:rPr>
             <w:rFonts w:ascii="Garamond" w:hAnsi="Garamond"/>
@@ -328,7 +290,7 @@
         </w:rPr>
         <w:t xml:space="preserve"> and contains everything </w:t>
       </w:r>
-      <w:del w:id="6" w:author="BowdoinIT" w:date="2016-05-05T23:31:00Z">
+      <w:del w:id="5" w:author="BowdoinIT" w:date="2016-05-05T23:31:00Z">
         <w:r>
           <w:rPr>
             <w:rFonts w:ascii="Garamond" w:hAnsi="Garamond"/>
@@ -342,88 +304,126 @@
           <w:delText>the</w:delText>
         </w:r>
       </w:del>
+      <w:ins w:id="6" w:author="BowdoinIT" w:date="2016-05-05T23:31:00Z">
+        <w:r>
+          <w:rPr>
+            <w:rFonts w:ascii="Garamond" w:hAnsi="Garamond"/>
+          </w:rPr>
+          <w:t>necessary to run the</w:t>
+        </w:r>
+      </w:ins>
+      <w:r>
+        <w:rPr>
+          <w:rFonts w:ascii="Garamond" w:hAnsi="Garamond"/>
+        </w:rPr>
+        <w:t xml:space="preserve"> simulation</w:t>
+      </w:r>
       <w:ins w:id="7" w:author="BowdoinIT" w:date="2016-05-05T23:31:00Z">
         <w:r>
           <w:rPr>
             <w:rFonts w:ascii="Garamond" w:hAnsi="Garamond"/>
           </w:rPr>
-          <w:t>necessary to run the</w:t>
+          <w:t>,</w:t>
         </w:r>
       </w:ins>
       <w:r>
         <w:rPr>
           <w:rFonts w:ascii="Garamond" w:hAnsi="Garamond"/>
         </w:rPr>
-        <w:t xml:space="preserve"> simulation</w:t>
-      </w:r>
-      <w:ins w:id="8" w:author="BowdoinIT" w:date="2016-05-05T23:31:00Z">
-        <w:r>
-          <w:rPr>
-            <w:rFonts w:ascii="Garamond" w:hAnsi="Garamond"/>
-          </w:rPr>
-          <w:t>,</w:t>
+        <w:t xml:space="preserve"> including the </w:t>
+      </w:r>
+      <w:commentRangeStart w:id="8"/>
+      <w:r>
+        <w:rPr>
+          <w:rFonts w:ascii="Garamond" w:hAnsi="Garamond"/>
+        </w:rPr>
+        <w:t>externa</w:t>
+      </w:r>
+      <w:r>
+        <w:rPr>
+          <w:rFonts w:ascii="Garamond" w:hAnsi="Garamond"/>
+        </w:rPr>
+        <w:t>l</w:t>
+      </w:r>
+      <w:commentRangeEnd w:id="8"/>
+      <w:r>
+        <w:rPr>
+          <w:rStyle w:val="CommentReference"/>
+        </w:rPr>
+        <w:commentReference w:id="8"/>
+      </w:r>
+      <w:r>
+        <w:rPr>
+          <w:rFonts w:ascii="Garamond" w:hAnsi="Garamond"/>
+        </w:rPr>
+        <w:t xml:space="preserve"> jitter object that is used in the simulation. </w:t>
+      </w:r>
+      <w:r>
+        <w:rPr>
+          <w:rFonts w:ascii="Garamond" w:hAnsi="Garamond"/>
+        </w:rPr>
+        <w:t xml:space="preserve">Instructions on running the simulation can be found in this file in </w:t>
+      </w:r>
+      <w:r>
+        <w:rPr>
+          <w:rFonts w:ascii="Garamond" w:hAnsi="Garamond"/>
+        </w:rPr>
+        <w:t>Presentation Mode.</w:t>
+      </w:r>
+      <w:ins w:id="9" w:author="Brian Truskowski" w:date="2016-05-09T16:04:00Z">
+        <w:r>
+          <w:rPr>
+            <w:rFonts w:ascii="Garamond" w:hAnsi="Garamond"/>
+          </w:rPr>
+          <w:t xml:space="preserve"> For more information about </w:t>
         </w:r>
       </w:ins>
-      <w:r>
-        <w:rPr>
-          <w:rFonts w:ascii="Garamond" w:hAnsi="Garamond"/>
-        </w:rPr>
-        <w:t xml:space="preserve"> including the </w:t>
-      </w:r>
-      <w:commentRangeStart w:id="9"/>
-      <w:r>
-        <w:rPr>
-          <w:rFonts w:ascii="Garamond" w:hAnsi="Garamond"/>
-        </w:rPr>
-        <w:t>externa</w:t>
-      </w:r>
-      <w:r>
-        <w:rPr>
-          <w:rFonts w:ascii="Garamond" w:hAnsi="Garamond"/>
-        </w:rPr>
-        <w:t>l</w:t>
-      </w:r>
-      <w:commentRangeEnd w:id="9"/>
-      <w:r>
-        <w:rPr>
-          <w:rStyle w:val="CommentReference"/>
-        </w:rPr>
-        <w:commentReference w:id="9"/>
-      </w:r>
-      <w:r>
-        <w:rPr>
-          <w:rFonts w:ascii="Garamond" w:hAnsi="Garamond"/>
-        </w:rPr>
-        <w:t xml:space="preserve"> jitter object that is used in the simulation. </w:t>
-      </w:r>
-      <w:r>
-        <w:rPr>
-          <w:rFonts w:ascii="Garamond" w:hAnsi="Garamond"/>
-        </w:rPr>
-        <w:t xml:space="preserve">Instructions on running the simulation can be found in this file in </w:t>
-      </w:r>
-      <w:r>
-        <w:rPr>
-          <w:rFonts w:ascii="Garamond" w:hAnsi="Garamond"/>
-        </w:rPr>
-        <w:t>Presentation Mode.</w:t>
-      </w:r>
-    </w:p>
-    <w:p>
-      <w:pPr>
-        <w:rPr>
-          <w:rFonts w:ascii="Garamond" w:hAnsi="Garamond"/>
-        </w:rPr>
-      </w:pPr>
-    </w:p>
-    <w:p>
-      <w:pPr>
-        <w:rPr>
-          <w:del w:id="10" w:author="BowdoinIT" w:date="2016-05-05T23:33:00Z"/>
-          <w:rFonts w:ascii="Garamond" w:hAnsi="Garamond"/>
-        </w:rPr>
-      </w:pPr>
-      <w:proofErr w:type="spellStart"/>
+      <w:ins w:id="10" w:author="Brian Truskowski" w:date="2016-05-09T16:05:00Z">
+        <w:r>
+          <w:rPr>
+            <w:rFonts w:ascii="Garamond" w:hAnsi="Garamond"/>
+          </w:rPr>
+          <w:t xml:space="preserve">the external object, </w:t>
+        </w:r>
+      </w:ins>
+      <w:ins w:id="11" w:author="Brian Truskowski" w:date="2016-05-09T16:04:00Z">
+        <w:r>
+          <w:rPr>
+            <w:rFonts w:ascii="Garamond" w:hAnsi="Garamond"/>
+          </w:rPr>
+          <w:t xml:space="preserve">refer to </w:t>
+        </w:r>
+      </w:ins>
+      <w:ins w:id="12" w:author="Brian Truskowski" w:date="2016-05-09T16:05:00Z">
+        <w:r>
+          <w:rPr>
+            <w:rFonts w:ascii="Garamond" w:hAnsi="Garamond"/>
+            <w:i/>
+          </w:rPr>
+          <w:t xml:space="preserve">jit.boids3d.mxo </w:t>
+        </w:r>
+        <w:r>
+          <w:rPr>
+            <w:rFonts w:ascii="Garamond" w:hAnsi="Garamond"/>
+          </w:rPr>
+          <w:t>under the Other section of Directory Structure.</w:t>
+        </w:r>
+      </w:ins>
+    </w:p>
+    <w:p>
+      <w:pPr>
+        <w:rPr>
+          <w:rFonts w:ascii="Garamond" w:hAnsi="Garamond"/>
+        </w:rPr>
+      </w:pPr>
+    </w:p>
+    <w:p>
+      <w:pPr>
+        <w:rPr>
+          <w:del w:id="13" w:author="BowdoinIT" w:date="2016-05-05T23:33:00Z"/>
+          <w:rFonts w:ascii="Garamond" w:hAnsi="Garamond"/>
+        </w:rPr>
+      </w:pPr>
       <w:r>
         <w:rPr>
           <w:rFonts w:ascii="Garamond" w:hAnsi="Garamond"/>
@@ -431,7 +431,6 @@
         </w:rPr>
         <w:t>FlockParamUI_XX-XX.maxpat</w:t>
       </w:r>
-      <w:proofErr w:type="spellEnd"/>
       <w:r>
         <w:rPr>
           <w:rFonts w:ascii="Garamond" w:hAnsi="Garamond"/>
@@ -444,7 +443,6 @@
         </w:rPr>
         <w:t xml:space="preserve">This is a max patch that is embedded in the </w:t>
       </w:r>
-      <w:proofErr w:type="spellStart"/>
       <w:r>
         <w:rPr>
           <w:rFonts w:ascii="Garamond" w:hAnsi="Garamond"/>
@@ -452,7 +450,6 @@
         </w:rPr>
         <w:t>ControlPanel</w:t>
       </w:r>
-      <w:proofErr w:type="spellEnd"/>
       <w:r>
         <w:rPr>
           <w:rFonts w:ascii="Garamond" w:hAnsi="Garamond"/>
@@ -471,7 +468,7 @@
         </w:rPr>
         <w:t>arameters of a flock and packages when a parameter is changed in the Control Panel</w:t>
       </w:r>
-      <w:ins w:id="11" w:author="BowdoinIT" w:date="2016-05-05T23:32:00Z">
+      <w:ins w:id="14" w:author="BowdoinIT" w:date="2016-05-05T23:32:00Z">
         <w:r>
           <w:rPr>
             <w:rFonts w:ascii="Garamond" w:hAnsi="Garamond"/>
@@ -479,7 +476,7 @@
           <w:t xml:space="preserve"> </w:t>
         </w:r>
       </w:ins>
-      <w:del w:id="12" w:author="BowdoinIT" w:date="2016-05-05T23:32:00Z">
+      <w:del w:id="15" w:author="BowdoinIT" w:date="2016-05-05T23:32:00Z">
         <w:r>
           <w:rPr>
             <w:rFonts w:ascii="Garamond" w:hAnsi="Garamond"/>
@@ -493,7 +490,7 @@
           <w:delText>file packages a message that will be</w:delText>
         </w:r>
       </w:del>
-      <w:ins w:id="13" w:author="BowdoinIT" w:date="2016-05-05T23:32:00Z">
+      <w:ins w:id="16" w:author="BowdoinIT" w:date="2016-05-05T23:32:00Z">
         <w:r>
           <w:rPr>
             <w:rFonts w:ascii="Garamond" w:hAnsi="Garamond"/>
@@ -507,7 +504,7 @@
         </w:rPr>
         <w:t xml:space="preserve"> sent to the external object. </w:t>
       </w:r>
-      <w:ins w:id="14" w:author="BowdoinIT" w:date="2016-05-05T23:33:00Z">
+      <w:ins w:id="17" w:author="BowdoinIT" w:date="2016-05-05T23:33:00Z">
         <w:r>
           <w:rPr>
             <w:rFonts w:ascii="Garamond" w:hAnsi="Garamond"/>
@@ -522,7 +519,7 @@
           <w:rFonts w:ascii="Garamond" w:hAnsi="Garamond"/>
         </w:rPr>
       </w:pPr>
-      <w:del w:id="15" w:author="BowdoinIT" w:date="2016-05-05T23:33:00Z">
+      <w:del w:id="18" w:author="BowdoinIT" w:date="2016-05-05T23:33:00Z">
         <w:r>
           <w:rPr>
             <w:rFonts w:ascii="Garamond" w:hAnsi="Garamond"/>
@@ -530,23 +527,15 @@
           <w:tab/>
         </w:r>
       </w:del>
-      <w:proofErr w:type="gramStart"/>
-      <w:ins w:id="16" w:author="BowdoinIT" w:date="2016-05-05T23:32:00Z">
-        <w:r>
-          <w:rPr>
-            <w:rFonts w:ascii="Garamond" w:hAnsi="Garamond"/>
-          </w:rPr>
-          <w:t>i</w:t>
-        </w:r>
-        <w:proofErr w:type="gramEnd"/>
-        <w:r>
-          <w:rPr>
-            <w:rFonts w:ascii="Garamond" w:hAnsi="Garamond"/>
-          </w:rPr>
-          <w:t>.e.</w:t>
+      <w:ins w:id="19" w:author="BowdoinIT" w:date="2016-05-05T23:32:00Z">
+        <w:r>
+          <w:rPr>
+            <w:rFonts w:ascii="Garamond" w:hAnsi="Garamond"/>
+          </w:rPr>
+          <w:t>i.e.</w:t>
         </w:r>
       </w:ins>
-      <w:del w:id="17" w:author="BowdoinIT" w:date="2016-05-05T23:32:00Z">
+      <w:del w:id="20" w:author="BowdoinIT" w:date="2016-05-05T23:32:00Z">
         <w:r>
           <w:rPr>
             <w:rFonts w:ascii="Garamond" w:hAnsi="Garamond"/>
@@ -566,7 +555,7 @@
         </w:rPr>
         <w:t>Changing the speed of the first flock to 5.0 would produce the message: 'speed 5.0 1', where 5.0 is the new speed for this flock, and 1 is the flock whose speed will be updated</w:t>
       </w:r>
-      <w:ins w:id="18" w:author="BowdoinIT" w:date="2016-05-05T23:33:00Z">
+      <w:ins w:id="21" w:author="BowdoinIT" w:date="2016-05-05T23:33:00Z">
         <w:r>
           <w:rPr>
             <w:rFonts w:ascii="Garamond" w:hAnsi="Garamond"/>
@@ -574,7 +563,7 @@
           <w:t>.</w:t>
         </w:r>
       </w:ins>
-      <w:ins w:id="19" w:author="BowdoinIT" w:date="2016-05-05T23:32:00Z">
+      <w:ins w:id="22" w:author="BowdoinIT" w:date="2016-05-05T23:32:00Z">
         <w:r>
           <w:rPr>
             <w:rFonts w:ascii="Garamond" w:hAnsi="Garamond"/>
@@ -616,94 +605,57 @@
           <w:rFonts w:ascii="Garamond" w:hAnsi="Garamond"/>
           <w:i/>
         </w:rPr>
-        <w:t>XX-</w:t>
-      </w:r>
-      <w:proofErr w:type="spellStart"/>
+        <w:t>XX-XX_Code</w:t>
+      </w:r>
+      <w:r>
+        <w:rPr>
+          <w:rFonts w:ascii="Garamond" w:hAnsi="Garamond"/>
+        </w:rPr>
+        <w:t xml:space="preserve"> </w:t>
+      </w:r>
+      <w:r>
+        <w:rPr>
+          <w:rFonts w:ascii="Garamond" w:hAnsi="Garamond"/>
+        </w:rPr>
+        <w:t xml:space="preserve">- </w:t>
+      </w:r>
+      <w:r>
+        <w:rPr>
+          <w:rFonts w:ascii="Garamond" w:hAnsi="Garamond"/>
+        </w:rPr>
+        <w:t xml:space="preserve">This directory contains the code for the jitter external, </w:t>
+      </w:r>
       <w:r>
         <w:rPr>
           <w:rFonts w:ascii="Garamond" w:hAnsi="Garamond"/>
           <w:i/>
         </w:rPr>
-        <w:t>XX_Code</w:t>
-      </w:r>
-      <w:proofErr w:type="spellEnd"/>
-      <w:r>
-        <w:rPr>
-          <w:rFonts w:ascii="Garamond" w:hAnsi="Garamond"/>
-        </w:rPr>
-        <w:t xml:space="preserve"> </w:t>
-      </w:r>
-      <w:r>
-        <w:rPr>
-          <w:rFonts w:ascii="Garamond" w:hAnsi="Garamond"/>
-        </w:rPr>
-        <w:t xml:space="preserve">- </w:t>
-      </w:r>
-      <w:r>
-        <w:rPr>
-          <w:rFonts w:ascii="Garamond" w:hAnsi="Garamond"/>
-        </w:rPr>
-        <w:t xml:space="preserve">This directory contains the code for the jitter external, </w:t>
+        <w:t>jit.boids3d.mxo</w:t>
+      </w:r>
+      <w:r>
+        <w:rPr>
+          <w:rFonts w:ascii="Garamond" w:hAnsi="Garamond"/>
+        </w:rPr>
+        <w:t xml:space="preserve">, which </w:t>
+      </w:r>
+      <w:r>
+        <w:rPr>
+          <w:rFonts w:ascii="Garamond" w:hAnsi="Garamond"/>
+        </w:rPr>
+        <w:t xml:space="preserve">performs updates to the boids. Opening </w:t>
       </w:r>
       <w:r>
         <w:rPr>
           <w:rFonts w:ascii="Garamond" w:hAnsi="Garamond"/>
           <w:i/>
         </w:rPr>
-        <w:t>jit.boids3d.mxo</w:t>
-      </w:r>
-      <w:r>
-        <w:rPr>
-          <w:rFonts w:ascii="Garamond" w:hAnsi="Garamond"/>
-        </w:rPr>
-        <w:t xml:space="preserve">, which </w:t>
-      </w:r>
-      <w:r>
-        <w:rPr>
-          <w:rFonts w:ascii="Garamond" w:hAnsi="Garamond"/>
-        </w:rPr>
-        <w:t xml:space="preserve">performs updates to the </w:t>
-      </w:r>
-      <w:proofErr w:type="spellStart"/>
-      <w:r>
-        <w:rPr>
-          <w:rFonts w:ascii="Garamond" w:hAnsi="Garamond"/>
-        </w:rPr>
-        <w:t>boids</w:t>
-      </w:r>
-      <w:proofErr w:type="spellEnd"/>
-      <w:r>
-        <w:rPr>
-          <w:rFonts w:ascii="Garamond" w:hAnsi="Garamond"/>
-        </w:rPr>
-        <w:t xml:space="preserve">. Opening </w:t>
-      </w:r>
-      <w:r>
-        <w:rPr>
-          <w:rFonts w:ascii="Garamond" w:hAnsi="Garamond"/>
-          <w:i/>
-        </w:rPr>
         <w:t xml:space="preserve">jit.boids3d.xcodeproj </w:t>
       </w:r>
       <w:r>
         <w:rPr>
           <w:rFonts w:ascii="Garamond" w:hAnsi="Garamond"/>
         </w:rPr>
-        <w:t xml:space="preserve">will allow you to make changes to the </w:t>
-      </w:r>
-      <w:proofErr w:type="gramStart"/>
-      <w:r>
-        <w:rPr>
-          <w:rFonts w:ascii="Garamond" w:hAnsi="Garamond"/>
-        </w:rPr>
-        <w:t>code which</w:t>
-      </w:r>
-      <w:proofErr w:type="gramEnd"/>
-      <w:r>
-        <w:rPr>
-          <w:rFonts w:ascii="Garamond" w:hAnsi="Garamond"/>
-        </w:rPr>
-        <w:t xml:space="preserve"> can then </w:t>
+        <w:t xml:space="preserve">will allow you to make changes to the code which can then </w:t>
       </w:r>
       <w:r>
         <w:rPr>
@@ -870,33 +822,11 @@
         </w:rPr>
         <w:t xml:space="preserve">README.md </w:t>
       </w:r>
-      <w:proofErr w:type="gramStart"/>
-      <w:r>
-        <w:rPr>
-          <w:rFonts w:ascii="Garamond" w:hAnsi="Garamond"/>
-        </w:rPr>
-        <w:t>-  A</w:t>
-      </w:r>
-      <w:proofErr w:type="gramEnd"/>
-      <w:r>
-        <w:rPr>
-          <w:rFonts w:ascii="Garamond" w:hAnsi="Garamond"/>
-        </w:rPr>
-        <w:t xml:space="preserve"> markdown file for </w:t>
-      </w:r>
-      <w:proofErr w:type="spellStart"/>
-      <w:r>
-        <w:rPr>
-          <w:rFonts w:ascii="Garamond" w:hAnsi="Garamond"/>
-        </w:rPr>
-        <w:t>GitHub</w:t>
-      </w:r>
-      <w:proofErr w:type="spellEnd"/>
-      <w:r>
-        <w:rPr>
-          <w:rFonts w:ascii="Garamond" w:hAnsi="Garamond"/>
-        </w:rPr>
-        <w:t xml:space="preserve"> containing general information about anticipated future work. </w:t>
+      <w:r>
+        <w:rPr>
+          <w:rFonts w:ascii="Garamond" w:hAnsi="Garamond"/>
+        </w:rPr>
+        <w:t xml:space="preserve">-  A markdown file for GitHub containing general information about anticipated future work. </w:t>
       </w:r>
     </w:p>
     <w:p>
@@ -927,135 +857,96 @@
           <w:rFonts w:ascii="Garamond" w:hAnsi="Garamond"/>
         </w:rPr>
       </w:pPr>
-      <w:commentRangeStart w:id="20"/>
-      <w:proofErr w:type="gramStart"/>
       <w:r>
         <w:rPr>
           <w:rFonts w:ascii="Garamond" w:hAnsi="Garamond"/>
           <w:i/>
         </w:rPr>
-        <w:t>jit.boids3d.mxo</w:t>
-      </w:r>
-      <w:proofErr w:type="gramEnd"/>
+        <w:t xml:space="preserve">jit.boids3d.mxo </w:t>
+      </w:r>
+      <w:r>
+        <w:rPr>
+          <w:rFonts w:ascii="Garamond" w:hAnsi="Garamond"/>
+        </w:rPr>
+        <w:t xml:space="preserve">- The </w:t>
+      </w:r>
+      <w:r>
+        <w:rPr>
+          <w:rFonts w:ascii="Garamond" w:hAnsi="Garamond"/>
+        </w:rPr>
+        <w:t xml:space="preserve">compiled </w:t>
+      </w:r>
+      <w:r>
+        <w:rPr>
+          <w:rFonts w:ascii="Garamond" w:hAnsi="Garamond"/>
+        </w:rPr>
+        <w:t xml:space="preserve">jitter external object from the code in the </w:t>
+      </w:r>
       <w:r>
         <w:rPr>
           <w:rFonts w:ascii="Garamond" w:hAnsi="Garamond"/>
           <w:i/>
         </w:rPr>
-        <w:t xml:space="preserve"> </w:t>
-      </w:r>
-      <w:r>
-        <w:rPr>
-          <w:rFonts w:ascii="Garamond" w:hAnsi="Garamond"/>
-        </w:rPr>
-        <w:t xml:space="preserve">- The </w:t>
-      </w:r>
-      <w:r>
-        <w:rPr>
-          <w:rFonts w:ascii="Garamond" w:hAnsi="Garamond"/>
-        </w:rPr>
-        <w:t xml:space="preserve">compiled </w:t>
-      </w:r>
-      <w:r>
-        <w:rPr>
-          <w:rFonts w:ascii="Garamond" w:hAnsi="Garamond"/>
-        </w:rPr>
-        <w:t xml:space="preserve">jitter external object from the code in the </w:t>
-      </w:r>
+        <w:t xml:space="preserve">XX-XX_Code </w:t>
+      </w:r>
+      <w:r>
+        <w:rPr>
+          <w:rFonts w:ascii="Garamond" w:hAnsi="Garamond"/>
+        </w:rPr>
+        <w:t xml:space="preserve">directory. </w:t>
+      </w:r>
+      <w:r>
+        <w:rPr>
+          <w:rFonts w:ascii="Garamond" w:hAnsi="Garamond"/>
+        </w:rPr>
+        <w:t xml:space="preserve">This file is used in the </w:t>
+      </w:r>
+      <w:r>
+        <w:rPr>
+          <w:rFonts w:ascii="Garamond" w:hAnsi="Garamond"/>
+        </w:rPr>
+        <w:t>Control Panel to perform updates on the boids.</w:t>
+      </w:r>
+      <w:ins w:id="23" w:author="Brian Truskowski" w:date="2016-05-09T16:05:00Z">
+        <w:r>
+          <w:rPr>
+            <w:rFonts w:ascii="Garamond" w:hAnsi="Garamond"/>
+          </w:rPr>
+          <w:t xml:space="preserve"> This is recognized as a Max object in Max, and behaves the same as all Max objects. For more information on how to interact with the object, refer to </w:t>
+        </w:r>
+        <w:r>
+          <w:rPr>
+            <w:rFonts w:ascii="Garamond" w:hAnsi="Garamond"/>
+            <w:b/>
+            <w:rPrChange w:id="24" w:author="Brian Truskowski" w:date="2016-05-09T16:07:00Z">
+              <w:rPr>
+                <w:rFonts w:ascii="Garamond" w:hAnsi="Garamond"/>
+              </w:rPr>
+            </w:rPrChange>
+          </w:rPr>
+          <w:t>Section V: External Outlets</w:t>
+        </w:r>
+      </w:ins>
+    </w:p>
+    <w:p>
+      <w:pPr>
+        <w:rPr>
+          <w:rFonts w:ascii="Garamond" w:hAnsi="Garamond"/>
+        </w:rPr>
+      </w:pPr>
+    </w:p>
+    <w:p>
+      <w:pPr>
+        <w:rPr>
+          <w:rFonts w:ascii="Garamond" w:hAnsi="Garamond"/>
+        </w:rPr>
+      </w:pPr>
       <w:r>
         <w:rPr>
           <w:rFonts w:ascii="Garamond" w:hAnsi="Garamond"/>
           <w:i/>
         </w:rPr>
-        <w:t>XX-</w:t>
-      </w:r>
-      <w:proofErr w:type="spellStart"/>
-      <w:r>
-        <w:rPr>
-          <w:rFonts w:ascii="Garamond" w:hAnsi="Garamond"/>
-          <w:i/>
-        </w:rPr>
-        <w:t>XX_Code</w:t>
-      </w:r>
-      <w:proofErr w:type="spellEnd"/>
-      <w:r>
-        <w:rPr>
-          <w:rFonts w:ascii="Garamond" w:hAnsi="Garamond"/>
-          <w:i/>
-        </w:rPr>
-        <w:t xml:space="preserve"> </w:t>
-      </w:r>
-      <w:r>
-        <w:rPr>
-          <w:rFonts w:ascii="Garamond" w:hAnsi="Garamond"/>
-        </w:rPr>
-        <w:t xml:space="preserve">directory. </w:t>
-      </w:r>
-      <w:r>
-        <w:rPr>
-          <w:rFonts w:ascii="Garamond" w:hAnsi="Garamond"/>
-        </w:rPr>
-        <w:t xml:space="preserve">This file is used in the </w:t>
-      </w:r>
-      <w:r>
-        <w:rPr>
-          <w:rFonts w:ascii="Garamond" w:hAnsi="Garamond"/>
-        </w:rPr>
-        <w:t xml:space="preserve">Control Panel to perform updates on the </w:t>
-      </w:r>
-      <w:proofErr w:type="spellStart"/>
-      <w:r>
-        <w:rPr>
-          <w:rFonts w:ascii="Garamond" w:hAnsi="Garamond"/>
-        </w:rPr>
-        <w:t>boids</w:t>
-      </w:r>
-      <w:proofErr w:type="spellEnd"/>
-      <w:r>
-        <w:rPr>
-          <w:rFonts w:ascii="Garamond" w:hAnsi="Garamond"/>
-        </w:rPr>
-        <w:t>.</w:t>
-      </w:r>
-    </w:p>
-    <w:p>
-      <w:pPr>
-        <w:rPr>
-          <w:rFonts w:ascii="Garamond" w:hAnsi="Garamond"/>
-        </w:rPr>
-      </w:pPr>
-    </w:p>
-    <w:commentRangeEnd w:id="20"/>
-    <w:p>
-      <w:pPr>
-        <w:rPr>
-          <w:rFonts w:ascii="Garamond" w:hAnsi="Garamond"/>
-        </w:rPr>
-      </w:pPr>
-      <w:r>
-        <w:rPr>
-          <w:rStyle w:val="CommentReference"/>
-        </w:rPr>
-        <w:lastRenderedPageBreak/>
-        <w:commentReference w:id="20"/>
-      </w:r>
-      <w:proofErr w:type="spellStart"/>
-      <w:proofErr w:type="gramStart"/>
-      <w:r>
-        <w:rPr>
-          <w:rFonts w:ascii="Garamond" w:hAnsi="Garamond"/>
-          <w:i/>
-        </w:rPr>
-        <w:t>paramPreset.json</w:t>
-      </w:r>
-      <w:proofErr w:type="spellEnd"/>
-      <w:proofErr w:type="gramEnd"/>
-      <w:r>
-        <w:rPr>
-          <w:rFonts w:ascii="Garamond" w:hAnsi="Garamond"/>
-          <w:i/>
-        </w:rPr>
-        <w:t xml:space="preserve"> </w:t>
+        <w:t xml:space="preserve">paramPreset.json </w:t>
       </w:r>
       <w:r>
         <w:rPr>
@@ -1153,44 +1044,14 @@
         <w:rPr>
           <w:rFonts w:ascii="Garamond" w:hAnsi="Garamond"/>
         </w:rPr>
-        <w:t xml:space="preserve">. This code can be found in the </w:t>
-      </w:r>
-      <w:proofErr w:type="spellStart"/>
-      <w:r>
-        <w:rPr>
-          <w:rFonts w:ascii="Garamond" w:hAnsi="Garamond"/>
-        </w:rPr>
-        <w:t>XCode</w:t>
-      </w:r>
-      <w:proofErr w:type="spellEnd"/>
-      <w:r>
-        <w:rPr>
-          <w:rFonts w:ascii="Garamond" w:hAnsi="Garamond"/>
-        </w:rPr>
-        <w:t xml:space="preserve"> project in the </w:t>
+        <w:t xml:space="preserve">. This code can be found in the XCode project in the </w:t>
       </w:r>
       <w:r>
         <w:rPr>
           <w:rFonts w:ascii="Garamond" w:hAnsi="Garamond"/>
           <w:i/>
         </w:rPr>
-        <w:t>XX-</w:t>
-      </w:r>
-      <w:proofErr w:type="spellStart"/>
-      <w:r>
-        <w:rPr>
-          <w:rFonts w:ascii="Garamond" w:hAnsi="Garamond"/>
-          <w:i/>
-        </w:rPr>
-        <w:t>XX_Code</w:t>
-      </w:r>
-      <w:proofErr w:type="spellEnd"/>
-      <w:r>
-        <w:rPr>
-          <w:rFonts w:ascii="Garamond" w:hAnsi="Garamond"/>
-          <w:i/>
-        </w:rPr>
-        <w:t>/</w:t>
+        <w:t>XX-XX_Code/</w:t>
       </w:r>
       <w:r>
         <w:rPr>
@@ -1198,6 +1059,14 @@
         </w:rPr>
         <w:t xml:space="preserve"> directory.</w:t>
       </w:r>
+      <w:ins w:id="25" w:author="Brian Truskowski" w:date="2016-05-09T16:11:00Z">
+        <w:r>
+          <w:rPr>
+            <w:rFonts w:ascii="Garamond" w:hAnsi="Garamond"/>
+          </w:rPr>
+          <w:t xml:space="preserve"> It is coded in C.</w:t>
+        </w:r>
+      </w:ins>
     </w:p>
     <w:p>
       <w:pPr>
@@ -1261,21 +1130,7 @@
         <w:rPr>
           <w:rFonts w:ascii="Garamond" w:hAnsi="Garamond"/>
         </w:rPr>
-        <w:t xml:space="preserve"> </w:t>
-      </w:r>
-      <w:proofErr w:type="spellStart"/>
-      <w:r>
-        <w:rPr>
-          <w:rFonts w:ascii="Garamond" w:hAnsi="Garamond"/>
-        </w:rPr>
-        <w:t>struct</w:t>
-      </w:r>
-      <w:proofErr w:type="spellEnd"/>
-      <w:r>
-        <w:rPr>
-          <w:rFonts w:ascii="Garamond" w:hAnsi="Garamond"/>
-        </w:rPr>
-        <w:t>.</w:t>
+        <w:t xml:space="preserve"> struct.</w:t>
       </w:r>
     </w:p>
     <w:p>
@@ -1311,35 +1166,11 @@
           <w:rFonts w:ascii="Garamond" w:hAnsi="Garamond"/>
         </w:rPr>
       </w:pPr>
-      <w:proofErr w:type="spellStart"/>
-      <w:proofErr w:type="gramStart"/>
-      <w:r>
-        <w:rPr>
-          <w:rFonts w:ascii="Garamond" w:hAnsi="Garamond"/>
-        </w:rPr>
-        <w:t>typedef</w:t>
-      </w:r>
-      <w:proofErr w:type="spellEnd"/>
-      <w:proofErr w:type="gramEnd"/>
-      <w:r>
-        <w:rPr>
-          <w:rFonts w:ascii="Garamond" w:hAnsi="Garamond"/>
-        </w:rPr>
-        <w:t xml:space="preserve"> </w:t>
-      </w:r>
-      <w:proofErr w:type="spellStart"/>
-      <w:r>
-        <w:rPr>
-          <w:rFonts w:ascii="Garamond" w:hAnsi="Garamond"/>
-        </w:rPr>
-        <w:t>struct</w:t>
-      </w:r>
-      <w:proofErr w:type="spellEnd"/>
-      <w:r>
-        <w:rPr>
-          <w:rFonts w:ascii="Garamond" w:hAnsi="Garamond"/>
-        </w:rPr>
-        <w:t xml:space="preserve"> _jit_boids3d</w:t>
+      <w:r>
+        <w:rPr>
+          <w:rFonts w:ascii="Garamond" w:hAnsi="Garamond"/>
+        </w:rPr>
+        <w:t>typedef struct _jit_boids3d</w:t>
       </w:r>
     </w:p>
     <w:p>
@@ -1366,34 +1197,7 @@
           <w:rFonts w:ascii="Garamond" w:hAnsi="Garamond"/>
         </w:rPr>
         <w:tab/>
-      </w:r>
-      <w:proofErr w:type="gramStart"/>
-      <w:r>
-        <w:rPr>
-          <w:rFonts w:ascii="Garamond" w:hAnsi="Garamond"/>
-        </w:rPr>
-        <w:t>double</w:t>
-      </w:r>
-      <w:proofErr w:type="gramEnd"/>
-      <w:r>
-        <w:rPr>
-          <w:rFonts w:ascii="Garamond" w:hAnsi="Garamond"/>
-        </w:rPr>
-        <w:t xml:space="preserve"> </w:t>
-      </w:r>
-      <w:proofErr w:type="spellStart"/>
-      <w:r>
-        <w:rPr>
-          <w:rFonts w:ascii="Garamond" w:hAnsi="Garamond"/>
-        </w:rPr>
-        <w:t>minspeed</w:t>
-      </w:r>
-      <w:proofErr w:type="spellEnd"/>
-      <w:r>
-        <w:rPr>
-          <w:rFonts w:ascii="Garamond" w:hAnsi="Garamond"/>
-        </w:rPr>
-        <w:t>[MAX_FLOCKS]</w:t>
+        <w:t>double minspeed[MAX_FLOCKS]</w:t>
       </w:r>
     </w:p>
     <w:p>
@@ -1407,34 +1211,7 @@
           <w:rFonts w:ascii="Garamond" w:hAnsi="Garamond"/>
         </w:rPr>
         <w:tab/>
-      </w:r>
-      <w:proofErr w:type="gramStart"/>
-      <w:r>
-        <w:rPr>
-          <w:rFonts w:ascii="Garamond" w:hAnsi="Garamond"/>
-        </w:rPr>
-        <w:t>double</w:t>
-      </w:r>
-      <w:proofErr w:type="gramEnd"/>
-      <w:r>
-        <w:rPr>
-          <w:rFonts w:ascii="Garamond" w:hAnsi="Garamond"/>
-        </w:rPr>
-        <w:t xml:space="preserve"> </w:t>
-      </w:r>
-      <w:proofErr w:type="spellStart"/>
-      <w:r>
-        <w:rPr>
-          <w:rFonts w:ascii="Garamond" w:hAnsi="Garamond"/>
-        </w:rPr>
-        <w:t>maxspeed</w:t>
-      </w:r>
-      <w:proofErr w:type="spellEnd"/>
-      <w:r>
-        <w:rPr>
-          <w:rFonts w:ascii="Garamond" w:hAnsi="Garamond"/>
-        </w:rPr>
-        <w:t>[MAX_FLOCKS]</w:t>
+        <w:t>double maxspeed[MAX_FLOCKS]</w:t>
       </w:r>
     </w:p>
     <w:p>
@@ -1505,62 +1282,31 @@
           <w:b/>
         </w:rPr>
       </w:pPr>
-      <w:proofErr w:type="spellStart"/>
-      <w:r>
-        <w:rPr>
-          <w:rFonts w:ascii="Garamond" w:hAnsi="Garamond"/>
-          <w:b/>
-        </w:rPr>
-        <w:t>Boids</w:t>
-      </w:r>
-      <w:proofErr w:type="spellEnd"/>
-      <w:r>
-        <w:rPr>
-          <w:rFonts w:ascii="Garamond" w:hAnsi="Garamond"/>
-          <w:b/>
-        </w:rPr>
-        <w:t>:</w:t>
-      </w:r>
-    </w:p>
-    <w:p>
-      <w:pPr>
-        <w:rPr>
-          <w:rFonts w:ascii="Garamond" w:hAnsi="Garamond"/>
-        </w:rPr>
-      </w:pPr>
-      <w:proofErr w:type="spellStart"/>
-      <w:r>
-        <w:rPr>
-          <w:rFonts w:ascii="Garamond" w:hAnsi="Garamond"/>
-        </w:rPr>
-        <w:t>Boids</w:t>
-      </w:r>
-      <w:proofErr w:type="spellEnd"/>
-      <w:r>
-        <w:rPr>
-          <w:rFonts w:ascii="Garamond" w:hAnsi="Garamond"/>
-        </w:rPr>
-        <w:t xml:space="preserve"> are individual </w:t>
-      </w:r>
-      <w:proofErr w:type="spellStart"/>
-      <w:r>
-        <w:rPr>
-          <w:rFonts w:ascii="Garamond" w:hAnsi="Garamond"/>
-        </w:rPr>
-        <w:t>struc</w:t>
-      </w:r>
-      <w:r>
-        <w:rPr>
-          <w:rFonts w:ascii="Garamond" w:hAnsi="Garamond"/>
-        </w:rPr>
-        <w:t>ts</w:t>
-      </w:r>
-      <w:proofErr w:type="spellEnd"/>
-      <w:r>
-        <w:rPr>
-          <w:rFonts w:ascii="Garamond" w:hAnsi="Garamond"/>
-        </w:rPr>
-        <w:t xml:space="preserve"> that are stored in a linked l</w:t>
+      <w:r>
+        <w:rPr>
+          <w:rFonts w:ascii="Garamond" w:hAnsi="Garamond"/>
+          <w:b/>
+        </w:rPr>
+        <w:t>Boids:</w:t>
+      </w:r>
+    </w:p>
+    <w:p>
+      <w:pPr>
+        <w:rPr>
+          <w:rFonts w:ascii="Garamond" w:hAnsi="Garamond"/>
+        </w:rPr>
+      </w:pPr>
+      <w:r>
+        <w:rPr>
+          <w:rFonts w:ascii="Garamond" w:hAnsi="Garamond"/>
+        </w:rPr>
+        <w:t>Boids are individual struc</w:t>
+      </w:r>
+      <w:r>
+        <w:rPr>
+          <w:rFonts w:ascii="Garamond" w:hAnsi="Garamond"/>
+        </w:rPr>
+        <w:t>ts that are stored in a linked l</w:t>
       </w:r>
       <w:r>
         <w:rPr>
@@ -1572,81 +1318,33 @@
         <w:rPr>
           <w:rFonts w:ascii="Garamond" w:hAnsi="Garamond"/>
         </w:rPr>
-        <w:t xml:space="preserve">A </w:t>
-      </w:r>
-      <w:commentRangeStart w:id="21"/>
-      <w:r>
-        <w:rPr>
-          <w:rFonts w:ascii="Garamond" w:hAnsi="Garamond"/>
-        </w:rPr>
-        <w:t xml:space="preserve">linked list </w:t>
-      </w:r>
-      <w:commentRangeEnd w:id="21"/>
+        <w:t xml:space="preserve">A linked list was used because </w:t>
+      </w:r>
+      <w:r>
+        <w:rPr>
+          <w:rFonts w:ascii="Garamond" w:hAnsi="Garamond"/>
+        </w:rPr>
+        <w:t>this allows boids to be added and deleted quickly without the overhead of creating a new array of appropriate size and copy</w:t>
+      </w:r>
+      <w:r>
+        <w:rPr>
+          <w:rFonts w:ascii="Garamond" w:hAnsi="Garamond"/>
+        </w:rPr>
+        <w:t>ing the boids over every time the count changes</w:t>
+      </w:r>
+      <w:commentRangeStart w:id="26"/>
+      <w:r>
+        <w:rPr>
+          <w:rFonts w:ascii="Garamond" w:hAnsi="Garamond"/>
+        </w:rPr>
+        <w:t xml:space="preserve">. </w:t>
+      </w:r>
+      <w:commentRangeEnd w:id="26"/>
       <w:r>
         <w:rPr>
           <w:rStyle w:val="CommentReference"/>
         </w:rPr>
-        <w:commentReference w:id="21"/>
-      </w:r>
-      <w:r>
-        <w:rPr>
-          <w:rFonts w:ascii="Garamond" w:hAnsi="Garamond"/>
-        </w:rPr>
-        <w:t xml:space="preserve">was used because </w:t>
-      </w:r>
-      <w:r>
-        <w:rPr>
-          <w:rFonts w:ascii="Garamond" w:hAnsi="Garamond"/>
-        </w:rPr>
-        <w:t xml:space="preserve">this allows </w:t>
-      </w:r>
-      <w:proofErr w:type="spellStart"/>
-      <w:r>
-        <w:rPr>
-          <w:rFonts w:ascii="Garamond" w:hAnsi="Garamond"/>
-        </w:rPr>
-        <w:t>boids</w:t>
-      </w:r>
-      <w:proofErr w:type="spellEnd"/>
-      <w:r>
-        <w:rPr>
-          <w:rFonts w:ascii="Garamond" w:hAnsi="Garamond"/>
-        </w:rPr>
-        <w:t xml:space="preserve"> to be added and deleted quickly without the overhead of creating a new array of appropriate size and copy</w:t>
-      </w:r>
-      <w:r>
-        <w:rPr>
-          <w:rFonts w:ascii="Garamond" w:hAnsi="Garamond"/>
-        </w:rPr>
-        <w:t xml:space="preserve">ing the </w:t>
-      </w:r>
-      <w:proofErr w:type="spellStart"/>
-      <w:r>
-        <w:rPr>
-          <w:rFonts w:ascii="Garamond" w:hAnsi="Garamond"/>
-        </w:rPr>
-        <w:t>boids</w:t>
-      </w:r>
-      <w:proofErr w:type="spellEnd"/>
-      <w:r>
-        <w:rPr>
-          <w:rFonts w:ascii="Garamond" w:hAnsi="Garamond"/>
-        </w:rPr>
-        <w:t xml:space="preserve"> over every time the count changes</w:t>
-      </w:r>
-      <w:commentRangeStart w:id="22"/>
-      <w:r>
-        <w:rPr>
-          <w:rFonts w:ascii="Garamond" w:hAnsi="Garamond"/>
-        </w:rPr>
-        <w:t xml:space="preserve">. </w:t>
-      </w:r>
-      <w:commentRangeEnd w:id="22"/>
-      <w:r>
-        <w:rPr>
-          <w:rStyle w:val="CommentReference"/>
-        </w:rPr>
-        <w:commentReference w:id="22"/>
+        <w:commentReference w:id="26"/>
       </w:r>
     </w:p>
     <w:p>
@@ -1672,21 +1370,7 @@
         <w:rPr>
           <w:rFonts w:ascii="Garamond" w:hAnsi="Garamond"/>
         </w:rPr>
-        <w:t>for the organization of flocks/</w:t>
-      </w:r>
-      <w:proofErr w:type="spellStart"/>
-      <w:r>
-        <w:rPr>
-          <w:rFonts w:ascii="Garamond" w:hAnsi="Garamond"/>
-        </w:rPr>
-        <w:t>boids</w:t>
-      </w:r>
-      <w:proofErr w:type="spellEnd"/>
-      <w:r>
-        <w:rPr>
-          <w:rFonts w:ascii="Garamond" w:hAnsi="Garamond"/>
-        </w:rPr>
-        <w:t>.</w:t>
+        <w:t>for the organization of flocks/boids.</w:t>
       </w:r>
     </w:p>
     <w:p>
@@ -1747,7 +1431,7 @@
                             </pic:cNvPicPr>
                           </pic:nvPicPr>
                           <pic:blipFill>
-                            <a:blip r:embed="rId6">
+                            <a:blip r:embed="rId7">
                               <a:extLst>
                                 <a:ext uri="{28A0092B-C50C-407E-A947-70E740481C1C}">
                                   <a14:useLocalDpi xmlns:a14="http://schemas.microsoft.com/office/drawing/2010/main" val="0"/>
@@ -1823,35 +1507,11 @@
                                     <w:b/>
                                   </w:rPr>
                                 </w:pPr>
-                                <w:proofErr w:type="spellStart"/>
-                                <w:proofErr w:type="gramStart"/>
                                 <w:r>
                                   <w:rPr>
                                     <w:b/>
                                   </w:rPr>
-                                  <w:t>flockPtr</w:t>
-                                </w:r>
-                                <w:proofErr w:type="spellEnd"/>
-                                <w:proofErr w:type="gramEnd"/>
-                                <w:r>
-                                  <w:rPr>
-                                    <w:b/>
-                                  </w:rPr>
-                                  <w:t xml:space="preserve"> </w:t>
-                                </w:r>
-                                <w:proofErr w:type="spellStart"/>
-                                <w:r>
-                                  <w:rPr>
-                                    <w:b/>
-                                  </w:rPr>
-                                  <w:t>flockLL</w:t>
-                                </w:r>
-                                <w:proofErr w:type="spellEnd"/>
-                                <w:r>
-                                  <w:rPr>
-                                    <w:b/>
-                                  </w:rPr>
-                                  <w:t>[MAX_FLOCKS] =</w:t>
+                                  <w:t>flockPtr flockLL[MAX_FLOCKS] =</w:t>
                                 </w:r>
                               </w:p>
                             </w:txbxContent>
@@ -1914,23 +1574,7 @@
                                   <w:b/>
                                   <w:sz w:val="20"/>
                                 </w:rPr>
-                                <w:t xml:space="preserve">Fig. 1: Organization of the </w:t>
-                              </w:r>
-                              <w:proofErr w:type="spellStart"/>
-                              <w:r>
-                                <w:rPr>
-                                  <w:b/>
-                                  <w:sz w:val="20"/>
-                                </w:rPr>
-                                <w:t>boids</w:t>
-                              </w:r>
-                              <w:proofErr w:type="spellEnd"/>
-                              <w:r>
-                                <w:rPr>
-                                  <w:b/>
-                                  <w:sz w:val="20"/>
-                                </w:rPr>
-                                <w:t xml:space="preserve"> linked lists</w:t>
+                                <w:t>Fig. 1: Organization of the boids linked lists</w:t>
                               </w:r>
                             </w:p>
                           </w:txbxContent>
@@ -1975,7 +1619,7 @@
                     <o:lock v:ext="edit" aspectratio="t"/>
                   </v:shapetype>
                   <v:shape id="Picture 12" o:spid="_x0000_s1028" type="#_x0000_t75" alt="Macintosh HD:Users:jacktruskowski:Desktop:Screen Shot 2016-05-01 at 4.20.44 PM.png" style="position:absolute;left:2628900;width:3300730;height:1765300;visibility:visible;mso-wrap-style:square" o:gfxdata="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">
-                    <v:imagedata r:id="rId7" o:title="Screen Shot 2016-05-01 at 4.20.44 PM.png"/>
+                    <v:imagedata r:id="rId8" o:title="Screen Shot 2016-05-01 at 4.20.44 PM.png"/>
                     <v:path arrowok="t"/>
                   </v:shape>
                   <v:shapetype id="_x0000_t202" coordsize="21600,21600" o:spt="202" path="m0,0l0,21600,21600,21600,21600,0xe">
@@ -2340,7 +1984,7 @@
         </w:rPr>
         <w:t xml:space="preserve">Attractors are also structs which are stored in a linked list (called attractorLL) in the _jit_boid3d object. </w:t>
       </w:r>
-      <w:ins w:id="23" w:author="BowdoinIT" w:date="2016-05-05T23:36:00Z">
+      <w:ins w:id="27" w:author="BowdoinIT" w:date="2016-05-05T23:36:00Z">
         <w:r>
           <w:rPr>
             <w:rFonts w:ascii="Garamond" w:hAnsi="Garamond"/>
@@ -2349,7 +1993,7 @@
           <w:t>The attractors serve as points to which the boids are attracted based on two factors: their flocks’ “attract</w:t>
         </w:r>
       </w:ins>
-      <w:ins w:id="24" w:author="BowdoinIT" w:date="2016-05-05T23:37:00Z">
+      <w:ins w:id="28" w:author="BowdoinIT" w:date="2016-05-05T23:37:00Z">
         <w:r>
           <w:rPr>
             <w:rFonts w:ascii="Garamond" w:hAnsi="Garamond"/>
@@ -2420,7 +2064,7 @@
         </w:rPr>
         <w:t xml:space="preserve">(note: this is called </w:t>
       </w:r>
-      <w:del w:id="25" w:author="BowdoinIT" w:date="2016-05-05T23:37:00Z">
+      <w:del w:id="29" w:author="BowdoinIT" w:date="2016-05-05T23:37:00Z">
         <w:r>
           <w:rPr>
             <w:rFonts w:ascii="Garamond" w:hAnsi="Garamond"/>
@@ -2429,7 +2073,7 @@
           <w:delText>attractorWeight</w:delText>
         </w:r>
       </w:del>
-      <w:ins w:id="26" w:author="BowdoinIT" w:date="2016-05-05T23:37:00Z">
+      <w:ins w:id="30" w:author="BowdoinIT" w:date="2016-05-05T23:37:00Z">
         <w:r>
           <w:rPr>
             <w:rFonts w:ascii="Garamond" w:hAnsi="Garamond"/>
@@ -2509,7 +2153,7 @@
           <w:noProof/>
         </w:rPr>
       </w:pPr>
-      <w:ins w:id="27" w:author="BowdoinIT" w:date="2016-05-05T23:37:00Z">
+      <w:ins w:id="31" w:author="BowdoinIT" w:date="2016-05-05T23:37:00Z">
         <w:r>
           <w:rPr>
             <w:rFonts w:ascii="Garamond" w:hAnsi="Garamond"/>
@@ -2694,7 +2338,7 @@
         </w:rPr>
         <w:t>Birth location</w:t>
       </w:r>
-      <w:ins w:id="28" w:author="BowdoinIT" w:date="2016-05-05T23:38:00Z">
+      <w:ins w:id="32" w:author="BowdoinIT" w:date="2016-05-05T23:38:00Z">
         <w:r>
           <w:rPr>
             <w:rFonts w:ascii="Garamond" w:hAnsi="Garamond"/>
@@ -2781,6 +2425,51 @@
         </w:rPr>
         <w:t>III. General Code Structure</w:t>
       </w:r>
+    </w:p>
+    <w:p>
+      <w:pPr>
+        <w:rPr>
+          <w:ins w:id="33" w:author="Brian Truskowski" w:date="2016-05-09T16:08:00Z"/>
+          <w:rFonts w:ascii="Garamond" w:hAnsi="Garamond"/>
+          <w:noProof/>
+        </w:rPr>
+      </w:pPr>
+      <w:ins w:id="34" w:author="Brian Truskowski" w:date="2016-05-09T16:08:00Z">
+        <w:r>
+          <w:rPr>
+            <w:rFonts w:ascii="Garamond" w:hAnsi="Garamond"/>
+            <w:noProof/>
+          </w:rPr>
+          <w:t xml:space="preserve">Note: The external object is primarily coded in C, </w:t>
+        </w:r>
+      </w:ins>
+      <w:ins w:id="35" w:author="Brian Truskowski" w:date="2016-05-09T16:09:00Z">
+        <w:r>
+          <w:rPr>
+            <w:rFonts w:ascii="Garamond" w:hAnsi="Garamond"/>
+            <w:noProof/>
+          </w:rPr>
+          <w:t>but contains</w:t>
+        </w:r>
+      </w:ins>
+      <w:ins w:id="36" w:author="Brian Truskowski" w:date="2016-05-09T16:08:00Z">
+        <w:r>
+          <w:rPr>
+            <w:rFonts w:ascii="Garamond" w:hAnsi="Garamond"/>
+            <w:noProof/>
+          </w:rPr>
+          <w:t xml:space="preserve"> some code that is used to communicate with Max</w:t>
+        </w:r>
+      </w:ins>
+      <w:ins w:id="37" w:author="Brian Truskowski" w:date="2016-05-09T16:10:00Z">
+        <w:r>
+          <w:rPr>
+            <w:rFonts w:ascii="Garamond" w:hAnsi="Garamond"/>
+            <w:noProof/>
+          </w:rPr>
+          <w:t xml:space="preserve"> that is similar to C.</w:t>
+        </w:r>
+      </w:ins>
     </w:p>
     <w:p>
       <w:pPr>
@@ -3271,6 +2960,7 @@
     <w:p>
       <w:pPr>
         <w:rPr>
+          <w:del w:id="38" w:author="Brian Truskowski" w:date="2016-05-09T15:59:00Z"/>
           <w:rFonts w:ascii="Garamond" w:hAnsi="Garamond"/>
           <w:noProof/>
         </w:rPr>
@@ -3301,43 +2991,1078 @@
     <w:p>
       <w:pPr>
         <w:rPr>
-          <w:rFonts w:ascii="Garamond" w:hAnsi="Garamond"/>
-          <w:noProof/>
-        </w:rPr>
-      </w:pPr>
-    </w:p>
-    <w:p>
-      <w:pPr>
-        <w:rPr>
+          <w:del w:id="39" w:author="Brian Truskowski" w:date="2016-05-09T15:59:00Z"/>
+          <w:rFonts w:ascii="Garamond" w:hAnsi="Garamond"/>
+          <w:noProof/>
+        </w:rPr>
+      </w:pPr>
+    </w:p>
+    <w:p>
+      <w:pPr>
+        <w:rPr>
+          <w:del w:id="40" w:author="Brian Truskowski" w:date="2016-05-09T15:59:00Z"/>
           <w:rFonts w:ascii="Garamond" w:hAnsi="Garamond"/>
           <w:b/>
           <w:noProof/>
           <w:sz w:val="28"/>
         </w:rPr>
       </w:pPr>
-      <w:commentRangeStart w:id="29"/>
-      <w:r>
-        <w:rPr>
+      <w:commentRangeStart w:id="41"/>
+      <w:del w:id="42" w:author="Brian Truskowski" w:date="2016-05-09T15:59:00Z">
+        <w:r>
+          <w:rPr>
+            <w:rFonts w:ascii="Garamond" w:hAnsi="Garamond"/>
+            <w:b/>
+            <w:noProof/>
+            <w:sz w:val="28"/>
+          </w:rPr>
+          <w:delText>IV. Max Parameters</w:delText>
+        </w:r>
+        <w:commentRangeEnd w:id="41"/>
+        <w:r>
+          <w:rPr>
+            <w:rStyle w:val="CommentReference"/>
+          </w:rPr>
+          <w:commentReference w:id="41"/>
+        </w:r>
+      </w:del>
+    </w:p>
+    <w:p>
+      <w:pPr>
+        <w:rPr>
+          <w:del w:id="43" w:author="Brian Truskowski" w:date="2016-05-09T15:59:00Z"/>
           <w:rFonts w:ascii="Garamond" w:hAnsi="Garamond"/>
           <w:b/>
           <w:noProof/>
           <w:sz w:val="28"/>
         </w:rPr>
-        <w:t>IV. Max Parameters</w:t>
-      </w:r>
-      <w:commentRangeEnd w:id="29"/>
+      </w:pPr>
+    </w:p>
+    <w:p>
+      <w:pPr>
+        <w:rPr>
+          <w:del w:id="44" w:author="Brian Truskowski" w:date="2016-05-09T15:59:00Z"/>
+          <w:rFonts w:ascii="Garamond" w:hAnsi="Garamond"/>
+          <w:b/>
+        </w:rPr>
+      </w:pPr>
+      <w:del w:id="45" w:author="Brian Truskowski" w:date="2016-05-09T15:59:00Z">
+        <w:r>
+          <w:rPr>
+            <w:rFonts w:ascii="Garamond" w:hAnsi="Garamond"/>
+            <w:b/>
+          </w:rPr>
+          <w:delText>Population:</w:delText>
+        </w:r>
+      </w:del>
+    </w:p>
+    <w:p>
+      <w:pPr>
+        <w:rPr>
+          <w:del w:id="46" w:author="Brian Truskowski" w:date="2016-05-09T15:59:00Z"/>
+          <w:rFonts w:ascii="Garamond" w:hAnsi="Garamond"/>
+        </w:rPr>
+      </w:pPr>
+      <w:del w:id="47" w:author="Brian Truskowski" w:date="2016-05-09T15:59:00Z">
+        <w:r>
+          <w:rPr>
+            <w:rFonts w:ascii="Garamond" w:hAnsi="Garamond"/>
+          </w:rPr>
+          <w:delText>Number of boids in the flock</w:delText>
+        </w:r>
+      </w:del>
+    </w:p>
+    <w:p>
+      <w:pPr>
+        <w:rPr>
+          <w:del w:id="48" w:author="Brian Truskowski" w:date="2016-05-09T15:59:00Z"/>
+          <w:rFonts w:ascii="Garamond" w:hAnsi="Garamond"/>
+        </w:rPr>
+      </w:pPr>
+      <w:del w:id="49" w:author="Brian Truskowski" w:date="2016-05-09T15:59:00Z">
+        <w:r>
+          <w:rPr>
+            <w:rFonts w:ascii="Garamond" w:hAnsi="Garamond"/>
+          </w:rPr>
+          <w:tab/>
+          <w:delText>-&gt; total number across all flocks must be &lt; 1000</w:delText>
+        </w:r>
+      </w:del>
+    </w:p>
+    <w:p>
+      <w:pPr>
+        <w:rPr>
+          <w:del w:id="50" w:author="Brian Truskowski" w:date="2016-05-09T15:59:00Z"/>
+          <w:rFonts w:ascii="Garamond" w:hAnsi="Garamond"/>
+          <w:b/>
+        </w:rPr>
+      </w:pPr>
+    </w:p>
+    <w:p>
+      <w:pPr>
+        <w:rPr>
+          <w:del w:id="51" w:author="Brian Truskowski" w:date="2016-05-09T15:59:00Z"/>
+          <w:rFonts w:ascii="Garamond" w:hAnsi="Garamond"/>
+          <w:b/>
+        </w:rPr>
+      </w:pPr>
+      <w:del w:id="52" w:author="Brian Truskowski" w:date="2016-05-09T15:59:00Z">
+        <w:r>
+          <w:rPr>
+            <w:rFonts w:ascii="Garamond" w:hAnsi="Garamond"/>
+            <w:b/>
+          </w:rPr>
+          <w:delText xml:space="preserve">Speed: </w:delText>
+        </w:r>
+      </w:del>
+    </w:p>
+    <w:p>
+      <w:pPr>
+        <w:rPr>
+          <w:del w:id="53" w:author="Brian Truskowski" w:date="2016-05-09T15:59:00Z"/>
+          <w:rFonts w:ascii="Garamond" w:hAnsi="Garamond"/>
+        </w:rPr>
+      </w:pPr>
+      <w:del w:id="54" w:author="Brian Truskowski" w:date="2016-05-09T15:59:00Z">
+        <w:r>
+          <w:rPr>
+            <w:rFonts w:ascii="Garamond" w:hAnsi="Garamond"/>
+          </w:rPr>
+          <w:delText>Multiplier on the final speed (magnitude) after all velocity components are added. (Note: This allows boids to travel faster than the max speed- why? Do we want that?)</w:delText>
+        </w:r>
+      </w:del>
+    </w:p>
+    <w:p>
+      <w:pPr>
+        <w:rPr>
+          <w:del w:id="55" w:author="Brian Truskowski" w:date="2016-05-09T15:59:00Z"/>
+          <w:rFonts w:ascii="Garamond" w:hAnsi="Garamond"/>
+        </w:rPr>
+      </w:pPr>
+      <w:del w:id="56" w:author="Brian Truskowski" w:date="2016-05-09T15:59:00Z">
+        <w:r>
+          <w:rPr>
+            <w:rFonts w:ascii="Garamond" w:hAnsi="Garamond"/>
+          </w:rPr>
+          <w:tab/>
+          <w:delText>Range: 1.0 - 8.0</w:delText>
+        </w:r>
+      </w:del>
+    </w:p>
+    <w:p>
+      <w:pPr>
+        <w:rPr>
+          <w:del w:id="57" w:author="Brian Truskowski" w:date="2016-05-09T15:59:00Z"/>
+          <w:rFonts w:ascii="Garamond" w:hAnsi="Garamond"/>
+          <w:b/>
+        </w:rPr>
+      </w:pPr>
+    </w:p>
+    <w:p>
+      <w:pPr>
+        <w:rPr>
+          <w:del w:id="58" w:author="Brian Truskowski" w:date="2016-05-09T15:59:00Z"/>
+          <w:rFonts w:ascii="Garamond" w:hAnsi="Garamond"/>
+          <w:b/>
+        </w:rPr>
+      </w:pPr>
+      <w:del w:id="59" w:author="Brian Truskowski" w:date="2016-05-09T15:59:00Z">
+        <w:r>
+          <w:rPr>
+            <w:rFonts w:ascii="Garamond" w:hAnsi="Garamond"/>
+            <w:b/>
+          </w:rPr>
+          <w:delText xml:space="preserve">Max: </w:delText>
+        </w:r>
+      </w:del>
+    </w:p>
+    <w:p>
+      <w:pPr>
+        <w:rPr>
+          <w:del w:id="60" w:author="Brian Truskowski" w:date="2016-05-09T15:59:00Z"/>
+          <w:rFonts w:ascii="Garamond" w:hAnsi="Garamond"/>
+        </w:rPr>
+      </w:pPr>
+      <w:del w:id="61" w:author="Brian Truskowski" w:date="2016-05-09T15:59:00Z">
+        <w:r>
+          <w:rPr>
+            <w:rFonts w:ascii="Garamond" w:hAnsi="Garamond"/>
+          </w:rPr>
+          <w:delText>Upper bound on boid speed (except for speed parameter)</w:delText>
+        </w:r>
+      </w:del>
+    </w:p>
+    <w:p>
+      <w:pPr>
+        <w:rPr>
+          <w:del w:id="62" w:author="Brian Truskowski" w:date="2016-05-09T15:59:00Z"/>
+          <w:rFonts w:ascii="Garamond" w:hAnsi="Garamond"/>
+        </w:rPr>
+      </w:pPr>
+      <w:del w:id="63" w:author="Brian Truskowski" w:date="2016-05-09T15:59:00Z">
+        <w:r>
+          <w:rPr>
+            <w:rFonts w:ascii="Garamond" w:hAnsi="Garamond"/>
+          </w:rPr>
+          <w:tab/>
+          <w:delText>Range: 3.0 - 10.0</w:delText>
+        </w:r>
+      </w:del>
+    </w:p>
+    <w:p>
+      <w:pPr>
+        <w:rPr>
+          <w:del w:id="64" w:author="Brian Truskowski" w:date="2016-05-09T15:59:00Z"/>
+          <w:rFonts w:ascii="Garamond" w:hAnsi="Garamond"/>
+          <w:b/>
+        </w:rPr>
+      </w:pPr>
+    </w:p>
+    <w:p>
+      <w:pPr>
+        <w:rPr>
+          <w:del w:id="65" w:author="Brian Truskowski" w:date="2016-05-09T15:59:00Z"/>
+          <w:rFonts w:ascii="Garamond" w:hAnsi="Garamond"/>
+          <w:b/>
+        </w:rPr>
+      </w:pPr>
+      <w:del w:id="66" w:author="Brian Truskowski" w:date="2016-05-09T15:59:00Z">
+        <w:r>
+          <w:rPr>
+            <w:rFonts w:ascii="Garamond" w:hAnsi="Garamond"/>
+            <w:b/>
+          </w:rPr>
+          <w:delText xml:space="preserve">Min: </w:delText>
+        </w:r>
+      </w:del>
+    </w:p>
+    <w:p>
+      <w:pPr>
+        <w:rPr>
+          <w:del w:id="67" w:author="Brian Truskowski" w:date="2016-05-09T15:59:00Z"/>
+          <w:rFonts w:ascii="Garamond" w:hAnsi="Garamond"/>
+        </w:rPr>
+      </w:pPr>
+      <w:del w:id="68" w:author="Brian Truskowski" w:date="2016-05-09T15:59:00Z">
+        <w:r>
+          <w:rPr>
+            <w:rFonts w:ascii="Garamond" w:hAnsi="Garamond"/>
+          </w:rPr>
+          <w:delText>Lower bound on boid speed (except for speed parameter)</w:delText>
+        </w:r>
+      </w:del>
+    </w:p>
+    <w:p>
+      <w:pPr>
+        <w:rPr>
+          <w:del w:id="69" w:author="Brian Truskowski" w:date="2016-05-09T15:59:00Z"/>
+          <w:rFonts w:ascii="Garamond" w:hAnsi="Garamond"/>
+        </w:rPr>
+      </w:pPr>
+      <w:del w:id="70" w:author="Brian Truskowski" w:date="2016-05-09T15:59:00Z">
+        <w:r>
+          <w:rPr>
+            <w:rFonts w:ascii="Garamond" w:hAnsi="Garamond"/>
+          </w:rPr>
+          <w:tab/>
+          <w:delText>Range: 0.5 - 5</w:delText>
+        </w:r>
+      </w:del>
+    </w:p>
+    <w:p>
+      <w:pPr>
+        <w:rPr>
+          <w:del w:id="71" w:author="Brian Truskowski" w:date="2016-05-09T15:59:00Z"/>
+          <w:rFonts w:ascii="Garamond" w:hAnsi="Garamond"/>
+          <w:b/>
+        </w:rPr>
+      </w:pPr>
+    </w:p>
+    <w:p>
+      <w:pPr>
+        <w:rPr>
+          <w:del w:id="72" w:author="Brian Truskowski" w:date="2016-05-09T15:59:00Z"/>
+          <w:rFonts w:ascii="Garamond" w:hAnsi="Garamond"/>
+          <w:b/>
+        </w:rPr>
+      </w:pPr>
+      <w:del w:id="73" w:author="Brian Truskowski" w:date="2016-05-09T15:59:00Z">
+        <w:r>
+          <w:rPr>
+            <w:rFonts w:ascii="Garamond" w:hAnsi="Garamond"/>
+            <w:b/>
+          </w:rPr>
+          <w:delText xml:space="preserve">Inertia: </w:delText>
+        </w:r>
+      </w:del>
+    </w:p>
+    <w:p>
+      <w:pPr>
+        <w:rPr>
+          <w:del w:id="74" w:author="Brian Truskowski" w:date="2016-05-09T15:59:00Z"/>
+          <w:rFonts w:ascii="Garamond" w:hAnsi="Garamond"/>
+        </w:rPr>
+      </w:pPr>
+      <w:del w:id="75" w:author="Brian Truskowski" w:date="2016-05-09T15:59:00Z">
+        <w:r>
+          <w:rPr>
+            <w:rFonts w:ascii="Garamond" w:hAnsi="Garamond"/>
+          </w:rPr>
+          <w:delText>The resistance of boids to change speed and direction. ~Mass of the boids</w:delText>
+        </w:r>
+      </w:del>
+    </w:p>
+    <w:p>
+      <w:pPr>
+        <w:rPr>
+          <w:del w:id="76" w:author="Brian Truskowski" w:date="2016-05-09T15:59:00Z"/>
+          <w:rFonts w:ascii="Garamond" w:hAnsi="Garamond"/>
+        </w:rPr>
+      </w:pPr>
+      <w:del w:id="77" w:author="Brian Truskowski" w:date="2016-05-09T15:59:00Z">
+        <w:r>
+          <w:rPr>
+            <w:rFonts w:ascii="Garamond" w:hAnsi="Garamond"/>
+          </w:rPr>
+          <w:tab/>
+          <w:delText>-&gt;Calculated by multiplying the old direction by the inertia, and dividing all the other components by the inertia.</w:delText>
+        </w:r>
+      </w:del>
+    </w:p>
+    <w:p>
+      <w:pPr>
+        <w:rPr>
+          <w:del w:id="78" w:author="Brian Truskowski" w:date="2016-05-09T15:59:00Z"/>
+          <w:rFonts w:ascii="Garamond" w:hAnsi="Garamond"/>
+        </w:rPr>
+      </w:pPr>
+      <w:del w:id="79" w:author="Brian Truskowski" w:date="2016-05-09T15:59:00Z">
+        <w:r>
+          <w:rPr>
+            <w:rFonts w:ascii="Garamond" w:hAnsi="Garamond"/>
+          </w:rPr>
+          <w:tab/>
+          <w:delText>-&gt;Inertia seems related to acceleration</w:delText>
+        </w:r>
+      </w:del>
+    </w:p>
+    <w:p>
+      <w:pPr>
+        <w:rPr>
+          <w:del w:id="80" w:author="Brian Truskowski" w:date="2016-05-09T15:59:00Z"/>
+          <w:rFonts w:ascii="Garamond" w:hAnsi="Garamond"/>
+        </w:rPr>
+      </w:pPr>
+    </w:p>
+    <w:p>
+      <w:pPr>
+        <w:rPr>
+          <w:del w:id="81" w:author="Brian Truskowski" w:date="2016-05-09T15:59:00Z"/>
+          <w:rFonts w:ascii="Garamond" w:hAnsi="Garamond"/>
+        </w:rPr>
+      </w:pPr>
+      <w:del w:id="82" w:author="Brian Truskowski" w:date="2016-05-09T15:59:00Z">
+        <w:r>
+          <w:rPr>
+            <w:rFonts w:ascii="Garamond" w:hAnsi="Garamond"/>
+          </w:rPr>
+          <w:tab/>
+          <w:delText>Range: 6-15</w:delText>
+        </w:r>
+      </w:del>
+    </w:p>
+    <w:p>
+      <w:pPr>
+        <w:rPr>
+          <w:del w:id="83" w:author="Brian Truskowski" w:date="2016-05-09T15:59:00Z"/>
+          <w:rFonts w:ascii="Garamond" w:hAnsi="Garamond"/>
+          <w:b/>
+        </w:rPr>
+      </w:pPr>
+    </w:p>
+    <w:p>
+      <w:pPr>
+        <w:rPr>
+          <w:del w:id="84" w:author="Brian Truskowski" w:date="2016-05-09T15:59:00Z"/>
+          <w:rFonts w:ascii="Garamond" w:hAnsi="Garamond"/>
+          <w:b/>
+        </w:rPr>
+      </w:pPr>
+      <w:del w:id="85" w:author="Brian Truskowski" w:date="2016-05-09T15:59:00Z">
+        <w:r>
+          <w:rPr>
+            <w:rFonts w:ascii="Garamond" w:hAnsi="Garamond"/>
+            <w:b/>
+          </w:rPr>
+          <w:delText xml:space="preserve">Accel (not currently used): </w:delText>
+        </w:r>
+      </w:del>
+    </w:p>
+    <w:p>
+      <w:pPr>
+        <w:rPr>
+          <w:del w:id="86" w:author="Brian Truskowski" w:date="2016-05-09T15:59:00Z"/>
+          <w:rFonts w:ascii="Garamond" w:hAnsi="Garamond"/>
+        </w:rPr>
+      </w:pPr>
+      <w:del w:id="87" w:author="Brian Truskowski" w:date="2016-05-09T15:59:00Z">
+        <w:r>
+          <w:rPr>
+            <w:rFonts w:ascii="Garamond" w:hAnsi="Garamond"/>
+          </w:rPr>
+          <w:delText>Acceleration is based on neighbor positions only (not attractors). Is related to the speed of the. How to incorporate this?</w:delText>
+        </w:r>
+      </w:del>
+    </w:p>
+    <w:p>
+      <w:pPr>
+        <w:rPr>
+          <w:del w:id="88" w:author="Brian Truskowski" w:date="2016-05-09T15:59:00Z"/>
+          <w:rFonts w:ascii="Garamond" w:hAnsi="Garamond"/>
+        </w:rPr>
+      </w:pPr>
+      <w:del w:id="89" w:author="Brian Truskowski" w:date="2016-05-09T15:59:00Z">
+        <w:r>
+          <w:rPr>
+            <w:rFonts w:ascii="Garamond" w:hAnsi="Garamond"/>
+          </w:rPr>
+          <w:tab/>
+          <w:delText>-&gt; Should this be used to somehow limit the magnitude at each timestep?</w:delText>
+        </w:r>
+      </w:del>
+    </w:p>
+    <w:p>
+      <w:pPr>
+        <w:rPr>
+          <w:del w:id="90" w:author="Brian Truskowski" w:date="2016-05-09T15:59:00Z"/>
+          <w:rFonts w:ascii="Garamond" w:hAnsi="Garamond"/>
+          <w:b/>
+        </w:rPr>
+      </w:pPr>
+    </w:p>
+    <w:p>
+      <w:pPr>
+        <w:rPr>
+          <w:del w:id="91" w:author="Brian Truskowski" w:date="2016-05-09T15:59:00Z"/>
+          <w:rFonts w:ascii="Garamond" w:hAnsi="Garamond"/>
+          <w:b/>
+        </w:rPr>
+      </w:pPr>
+      <w:del w:id="92" w:author="Brian Truskowski" w:date="2016-05-09T15:59:00Z">
+        <w:r>
+          <w:rPr>
+            <w:rFonts w:ascii="Garamond" w:hAnsi="Garamond"/>
+            <w:b/>
+          </w:rPr>
+          <w:delText xml:space="preserve">Center: </w:delText>
+        </w:r>
+      </w:del>
+    </w:p>
+    <w:p>
+      <w:pPr>
+        <w:rPr>
+          <w:del w:id="93" w:author="Brian Truskowski" w:date="2016-05-09T15:59:00Z"/>
+          <w:rFonts w:ascii="Garamond" w:hAnsi="Garamond"/>
+        </w:rPr>
+      </w:pPr>
+      <w:del w:id="94" w:author="Brian Truskowski" w:date="2016-05-09T15:59:00Z">
+        <w:r>
+          <w:rPr>
+            <w:rFonts w:ascii="Garamond" w:hAnsi="Garamond"/>
+          </w:rPr>
+          <w:delText>Component of velocity -- Boids feel attraction to the average position of their neighbors.</w:delText>
+        </w:r>
+      </w:del>
+    </w:p>
+    <w:p>
+      <w:pPr>
+        <w:rPr>
+          <w:del w:id="95" w:author="Brian Truskowski" w:date="2016-05-09T15:59:00Z"/>
+          <w:rFonts w:ascii="Garamond" w:hAnsi="Garamond"/>
+        </w:rPr>
+      </w:pPr>
+      <w:del w:id="96" w:author="Brian Truskowski" w:date="2016-05-09T15:59:00Z">
+        <w:r>
+          <w:rPr>
+            <w:rFonts w:ascii="Garamond" w:hAnsi="Garamond"/>
+          </w:rPr>
+          <w:tab/>
+          <w:delText>Range: 0-15</w:delText>
+        </w:r>
+      </w:del>
+    </w:p>
+    <w:p>
+      <w:pPr>
+        <w:rPr>
+          <w:del w:id="97" w:author="Brian Truskowski" w:date="2016-05-09T15:59:00Z"/>
+          <w:rFonts w:ascii="Garamond" w:hAnsi="Garamond"/>
+          <w:b/>
+        </w:rPr>
+      </w:pPr>
+    </w:p>
+    <w:p>
+      <w:pPr>
+        <w:rPr>
+          <w:del w:id="98" w:author="Brian Truskowski" w:date="2016-05-09T15:59:00Z"/>
+          <w:rFonts w:ascii="Garamond" w:hAnsi="Garamond"/>
+          <w:b/>
+        </w:rPr>
+      </w:pPr>
+      <w:del w:id="99" w:author="Brian Truskowski" w:date="2016-05-09T15:59:00Z">
+        <w:r>
+          <w:rPr>
+            <w:rFonts w:ascii="Garamond" w:hAnsi="Garamond"/>
+            <w:b/>
+          </w:rPr>
+          <w:delText xml:space="preserve">Attract: </w:delText>
+        </w:r>
+      </w:del>
+    </w:p>
+    <w:p>
+      <w:pPr>
+        <w:rPr>
+          <w:del w:id="100" w:author="Brian Truskowski" w:date="2016-05-09T15:59:00Z"/>
+          <w:rFonts w:ascii="Garamond" w:hAnsi="Garamond"/>
+        </w:rPr>
+      </w:pPr>
+      <w:del w:id="101" w:author="Brian Truskowski" w:date="2016-05-09T15:59:00Z">
+        <w:r>
+          <w:rPr>
+            <w:rFonts w:ascii="Garamond" w:hAnsi="Garamond"/>
+          </w:rPr>
+          <w:delText>Component of velocity -- Boids feel attraction to the closest attractor (based on flocks)</w:delText>
+        </w:r>
+      </w:del>
+    </w:p>
+    <w:p>
+      <w:pPr>
+        <w:rPr>
+          <w:del w:id="102" w:author="Brian Truskowski" w:date="2016-05-09T15:59:00Z"/>
+          <w:rFonts w:ascii="Garamond" w:hAnsi="Garamond"/>
+        </w:rPr>
+      </w:pPr>
+      <w:del w:id="103" w:author="Brian Truskowski" w:date="2016-05-09T15:59:00Z">
+        <w:r>
+          <w:rPr>
+            <w:rFonts w:ascii="Garamond" w:hAnsi="Garamond"/>
+          </w:rPr>
+          <w:tab/>
+          <w:delText>-&gt;Possible future work would be to have attraction level based on the attractor, not the flock or some combination.</w:delText>
+        </w:r>
+      </w:del>
+    </w:p>
+    <w:p>
+      <w:pPr>
+        <w:rPr>
+          <w:del w:id="104" w:author="Brian Truskowski" w:date="2016-05-09T15:59:00Z"/>
+          <w:rFonts w:ascii="Garamond" w:hAnsi="Garamond"/>
+        </w:rPr>
+      </w:pPr>
+      <w:del w:id="105" w:author="Brian Truskowski" w:date="2016-05-09T15:59:00Z">
+        <w:r>
+          <w:rPr>
+            <w:rFonts w:ascii="Garamond" w:hAnsi="Garamond"/>
+          </w:rPr>
+          <w:tab/>
+          <w:delText>Range: 0-15</w:delText>
+        </w:r>
+      </w:del>
+    </w:p>
+    <w:p>
+      <w:pPr>
+        <w:rPr>
+          <w:del w:id="106" w:author="Brian Truskowski" w:date="2016-05-09T15:59:00Z"/>
+          <w:rFonts w:ascii="Garamond" w:hAnsi="Garamond"/>
+        </w:rPr>
+      </w:pPr>
+    </w:p>
+    <w:p>
+      <w:pPr>
+        <w:rPr>
+          <w:del w:id="107" w:author="Brian Truskowski" w:date="2016-05-09T15:59:00Z"/>
+          <w:rFonts w:ascii="Garamond" w:hAnsi="Garamond"/>
+          <w:b/>
+        </w:rPr>
+      </w:pPr>
+    </w:p>
+    <w:p>
+      <w:pPr>
+        <w:rPr>
+          <w:del w:id="108" w:author="Brian Truskowski" w:date="2016-05-09T15:59:00Z"/>
+          <w:rFonts w:ascii="Garamond" w:hAnsi="Garamond"/>
+          <w:b/>
+        </w:rPr>
+      </w:pPr>
+      <w:del w:id="109" w:author="Brian Truskowski" w:date="2016-05-09T15:59:00Z">
+        <w:r>
+          <w:rPr>
+            <w:rFonts w:ascii="Garamond" w:hAnsi="Garamond"/>
+            <w:b/>
+          </w:rPr>
+          <w:delText xml:space="preserve">Match: </w:delText>
+        </w:r>
+      </w:del>
+    </w:p>
+    <w:p>
+      <w:pPr>
+        <w:rPr>
+          <w:del w:id="110" w:author="Brian Truskowski" w:date="2016-05-09T15:59:00Z"/>
+          <w:rFonts w:ascii="Garamond" w:hAnsi="Garamond"/>
+        </w:rPr>
+      </w:pPr>
+      <w:del w:id="111" w:author="Brian Truskowski" w:date="2016-05-09T15:59:00Z">
+        <w:r>
+          <w:rPr>
+            <w:rFonts w:ascii="Garamond" w:hAnsi="Garamond"/>
+          </w:rPr>
+          <w:delText>Component of velocity -- Boids feel attraction to the average direction of their neighbors. Same as center but with direction instead of position</w:delText>
+        </w:r>
+      </w:del>
+    </w:p>
+    <w:p>
+      <w:pPr>
+        <w:rPr>
+          <w:del w:id="112" w:author="Brian Truskowski" w:date="2016-05-09T15:59:00Z"/>
+          <w:rFonts w:ascii="Garamond" w:hAnsi="Garamond"/>
+        </w:rPr>
+      </w:pPr>
+      <w:del w:id="113" w:author="Brian Truskowski" w:date="2016-05-09T15:59:00Z">
+        <w:r>
+          <w:rPr>
+            <w:rFonts w:ascii="Garamond" w:hAnsi="Garamond"/>
+          </w:rPr>
+          <w:tab/>
+          <w:delText>Range: 0-15</w:delText>
+        </w:r>
+      </w:del>
+    </w:p>
+    <w:p>
+      <w:pPr>
+        <w:rPr>
+          <w:del w:id="114" w:author="Brian Truskowski" w:date="2016-05-09T15:59:00Z"/>
+          <w:rFonts w:ascii="Garamond" w:hAnsi="Garamond"/>
+        </w:rPr>
+      </w:pPr>
+    </w:p>
+    <w:p>
+      <w:pPr>
+        <w:rPr>
+          <w:del w:id="115" w:author="Brian Truskowski" w:date="2016-05-09T15:59:00Z"/>
+          <w:rFonts w:ascii="Garamond" w:hAnsi="Garamond"/>
+          <w:b/>
+        </w:rPr>
+      </w:pPr>
+    </w:p>
+    <w:p>
+      <w:pPr>
+        <w:rPr>
+          <w:del w:id="116" w:author="Brian Truskowski" w:date="2016-05-09T15:59:00Z"/>
+          <w:rFonts w:ascii="Garamond" w:hAnsi="Garamond"/>
+        </w:rPr>
+      </w:pPr>
+      <w:del w:id="117" w:author="Brian Truskowski" w:date="2016-05-09T15:59:00Z">
+        <w:r>
+          <w:rPr>
+            <w:rFonts w:ascii="Garamond" w:hAnsi="Garamond"/>
+            <w:b/>
+          </w:rPr>
+          <w:delText>Separation Dist:</w:delText>
+        </w:r>
+        <w:r>
+          <w:rPr>
+            <w:rFonts w:ascii="Garamond" w:hAnsi="Garamond"/>
+          </w:rPr>
+          <w:delText xml:space="preserve"> </w:delText>
+        </w:r>
+      </w:del>
+    </w:p>
+    <w:p>
+      <w:pPr>
+        <w:rPr>
+          <w:del w:id="118" w:author="Brian Truskowski" w:date="2016-05-09T15:59:00Z"/>
+          <w:rFonts w:ascii="Garamond" w:hAnsi="Garamond"/>
+        </w:rPr>
+      </w:pPr>
+      <w:del w:id="119" w:author="Brian Truskowski" w:date="2016-05-09T15:59:00Z">
+        <w:r>
+          <w:rPr>
+            <w:rFonts w:ascii="Garamond" w:hAnsi="Garamond"/>
+          </w:rPr>
+          <w:delText>Closest boids can be to their neighbors (if they are less than this, a separation component of velocity will kick in)</w:delText>
+        </w:r>
+      </w:del>
+    </w:p>
+    <w:p>
+      <w:pPr>
+        <w:rPr>
+          <w:del w:id="120" w:author="Brian Truskowski" w:date="2016-05-09T15:59:00Z"/>
+          <w:rFonts w:ascii="Garamond" w:hAnsi="Garamond"/>
+        </w:rPr>
+      </w:pPr>
+      <w:del w:id="121" w:author="Brian Truskowski" w:date="2016-05-09T15:59:00Z">
+        <w:r>
+          <w:rPr>
+            <w:rFonts w:ascii="Garamond" w:hAnsi="Garamond"/>
+          </w:rPr>
+          <w:tab/>
+          <w:delText>Ranges: (World is 10x10x10)</w:delText>
+        </w:r>
+      </w:del>
+    </w:p>
+    <w:p>
+      <w:pPr>
+        <w:rPr>
+          <w:del w:id="122" w:author="Brian Truskowski" w:date="2016-05-09T15:59:00Z"/>
+          <w:rFonts w:ascii="Garamond" w:hAnsi="Garamond"/>
+        </w:rPr>
+      </w:pPr>
+      <w:del w:id="123" w:author="Brian Truskowski" w:date="2016-05-09T15:59:00Z">
+        <w:r>
+          <w:rPr>
+            <w:rFonts w:ascii="Garamond" w:hAnsi="Garamond"/>
+          </w:rPr>
+          <w:tab/>
+          <w:delText>Close cohesion with flock = 0.05 - 0.2</w:delText>
+        </w:r>
+      </w:del>
+    </w:p>
+    <w:p>
+      <w:pPr>
+        <w:rPr>
+          <w:del w:id="124" w:author="Brian Truskowski" w:date="2016-05-09T15:59:00Z"/>
+          <w:rFonts w:ascii="Garamond" w:hAnsi="Garamond"/>
+        </w:rPr>
+      </w:pPr>
+      <w:del w:id="125" w:author="Brian Truskowski" w:date="2016-05-09T15:59:00Z">
+        <w:r>
+          <w:rPr>
+            <w:rFonts w:ascii="Garamond" w:hAnsi="Garamond"/>
+          </w:rPr>
+          <w:tab/>
+          <w:delText>Far cohesion with flock = 0.2-0.5</w:delText>
+        </w:r>
+      </w:del>
+    </w:p>
+    <w:p>
+      <w:pPr>
+        <w:rPr>
+          <w:del w:id="126" w:author="Brian Truskowski" w:date="2016-05-09T15:59:00Z"/>
+          <w:rFonts w:ascii="Garamond" w:hAnsi="Garamond"/>
+        </w:rPr>
+      </w:pPr>
+      <w:del w:id="127" w:author="Brian Truskowski" w:date="2016-05-09T15:59:00Z">
+        <w:r>
+          <w:rPr>
+            <w:rFonts w:ascii="Garamond" w:hAnsi="Garamond"/>
+          </w:rPr>
+          <w:tab/>
+          <w:delText>Avoidance of other boids = &gt;4</w:delText>
+        </w:r>
+      </w:del>
+    </w:p>
+    <w:p>
+      <w:pPr>
+        <w:rPr>
+          <w:del w:id="128" w:author="Brian Truskowski" w:date="2016-05-09T15:59:00Z"/>
+          <w:rFonts w:ascii="Garamond" w:hAnsi="Garamond"/>
+          <w:b/>
+        </w:rPr>
+      </w:pPr>
+    </w:p>
+    <w:p>
+      <w:pPr>
+        <w:rPr>
+          <w:del w:id="129" w:author="Brian Truskowski" w:date="2016-05-09T15:59:00Z"/>
+          <w:rFonts w:ascii="Garamond" w:hAnsi="Garamond"/>
+          <w:b/>
+        </w:rPr>
+      </w:pPr>
+      <w:del w:id="130" w:author="Brian Truskowski" w:date="2016-05-09T15:59:00Z">
+        <w:r>
+          <w:rPr>
+            <w:rFonts w:ascii="Garamond" w:hAnsi="Garamond"/>
+            <w:b/>
+          </w:rPr>
+          <w:delText xml:space="preserve">Separation Wt: </w:delText>
+        </w:r>
+      </w:del>
+    </w:p>
+    <w:p>
+      <w:pPr>
+        <w:rPr>
+          <w:del w:id="131" w:author="Brian Truskowski" w:date="2016-05-09T15:59:00Z"/>
+          <w:rFonts w:ascii="Garamond" w:hAnsi="Garamond"/>
+        </w:rPr>
+      </w:pPr>
+      <w:del w:id="132" w:author="Brian Truskowski" w:date="2016-05-09T15:59:00Z">
+        <w:r>
+          <w:rPr>
+            <w:rFonts w:ascii="Garamond" w:hAnsi="Garamond"/>
+          </w:rPr>
+          <w:delText>Component of velocity -- How much boids will try to maintain the specified Separation Dist</w:delText>
+        </w:r>
+      </w:del>
+    </w:p>
+    <w:p>
+      <w:pPr>
+        <w:rPr>
+          <w:del w:id="133" w:author="Brian Truskowski" w:date="2016-05-09T15:59:00Z"/>
+          <w:rFonts w:ascii="Garamond" w:hAnsi="Garamond"/>
+        </w:rPr>
+      </w:pPr>
+      <w:del w:id="134" w:author="Brian Truskowski" w:date="2016-05-09T15:59:00Z">
+        <w:r>
+          <w:rPr>
+            <w:rFonts w:ascii="Garamond" w:hAnsi="Garamond"/>
+          </w:rPr>
+          <w:tab/>
+          <w:delText>Range: 0-15</w:delText>
+        </w:r>
+      </w:del>
+    </w:p>
+    <w:p>
+      <w:pPr>
+        <w:rPr>
+          <w:del w:id="135" w:author="Brian Truskowski" w:date="2016-05-09T15:59:00Z"/>
+          <w:rFonts w:ascii="Garamond" w:hAnsi="Garamond"/>
+          <w:b/>
+        </w:rPr>
+      </w:pPr>
+    </w:p>
+    <w:p>
+      <w:pPr>
+        <w:rPr>
+          <w:del w:id="136" w:author="Brian Truskowski" w:date="2016-05-09T15:59:00Z"/>
+          <w:rFonts w:ascii="Garamond" w:hAnsi="Garamond"/>
+          <w:b/>
+        </w:rPr>
+      </w:pPr>
+      <w:del w:id="137" w:author="Brian Truskowski" w:date="2016-05-09T15:59:00Z">
+        <w:r>
+          <w:rPr>
+            <w:rFonts w:ascii="Garamond" w:hAnsi="Garamond"/>
+            <w:b/>
+          </w:rPr>
+          <w:delText xml:space="preserve">NRadius: </w:delText>
+        </w:r>
+      </w:del>
+    </w:p>
+    <w:p>
+      <w:pPr>
+        <w:rPr>
+          <w:del w:id="138" w:author="Brian Truskowski" w:date="2016-05-09T15:59:00Z"/>
+          <w:rFonts w:ascii="Garamond" w:hAnsi="Garamond"/>
+        </w:rPr>
+      </w:pPr>
+      <w:del w:id="139" w:author="Brian Truskowski" w:date="2016-05-09T15:59:00Z">
+        <w:r>
+          <w:rPr>
+            <w:rFonts w:ascii="Garamond" w:hAnsi="Garamond"/>
+          </w:rPr>
+          <w:delText>How far away from themselves in the simulation boids will have neighbors</w:delText>
+        </w:r>
+      </w:del>
+    </w:p>
+    <w:p>
+      <w:pPr>
+        <w:rPr>
+          <w:del w:id="140" w:author="Brian Truskowski" w:date="2016-05-09T15:59:00Z"/>
+          <w:rFonts w:ascii="Garamond" w:hAnsi="Garamond"/>
+        </w:rPr>
+      </w:pPr>
+      <w:del w:id="141" w:author="Brian Truskowski" w:date="2016-05-09T15:59:00Z">
+        <w:r>
+          <w:rPr>
+            <w:rFonts w:ascii="Garamond" w:hAnsi="Garamond"/>
+            <w:b/>
+          </w:rPr>
+          <w:tab/>
+        </w:r>
+        <w:r>
+          <w:rPr>
+            <w:rFonts w:ascii="Garamond" w:hAnsi="Garamond"/>
+          </w:rPr>
+          <w:delText>Range: 0-25 (World is 10x10x10)</w:delText>
+        </w:r>
+      </w:del>
+    </w:p>
+    <w:p>
+      <w:pPr>
+        <w:rPr>
+          <w:del w:id="142" w:author="Brian Truskowski" w:date="2016-05-09T15:59:00Z"/>
+          <w:rFonts w:ascii="Garamond" w:hAnsi="Garamond"/>
+        </w:rPr>
+      </w:pPr>
+    </w:p>
+    <w:p>
+      <w:pPr>
+        <w:rPr>
+          <w:del w:id="143" w:author="Brian Truskowski" w:date="2016-05-09T15:59:00Z"/>
+          <w:rFonts w:ascii="Garamond" w:hAnsi="Garamond"/>
+          <w:b/>
+        </w:rPr>
+      </w:pPr>
+      <w:del w:id="144" w:author="Brian Truskowski" w:date="2016-05-09T15:59:00Z">
+        <w:r>
+          <w:rPr>
+            <w:rFonts w:ascii="Garamond" w:hAnsi="Garamond"/>
+            <w:b/>
+          </w:rPr>
+          <w:delText xml:space="preserve">Age: </w:delText>
+        </w:r>
+      </w:del>
+    </w:p>
+    <w:p>
+      <w:pPr>
+        <w:rPr>
+          <w:del w:id="145" w:author="Brian Truskowski" w:date="2016-05-09T15:59:00Z"/>
+          <w:rFonts w:ascii="Garamond" w:hAnsi="Garamond"/>
+        </w:rPr>
+      </w:pPr>
+      <w:del w:id="146" w:author="Brian Truskowski" w:date="2016-05-09T15:59:00Z">
+        <w:r>
+          <w:rPr>
+            <w:rFonts w:ascii="Garamond" w:hAnsi="Garamond"/>
+          </w:rPr>
+          <w:delText xml:space="preserve">Number of timesteps boids in this flock will stay alive </w:delText>
+        </w:r>
+      </w:del>
+    </w:p>
+    <w:p>
+      <w:pPr>
+        <w:rPr>
+          <w:del w:id="147" w:author="Brian Truskowski" w:date="2016-05-09T15:59:00Z"/>
+          <w:rFonts w:ascii="Garamond" w:hAnsi="Garamond"/>
+        </w:rPr>
+      </w:pPr>
+      <w:del w:id="148" w:author="Brian Truskowski" w:date="2016-05-09T15:59:00Z">
+        <w:r>
+          <w:rPr>
+            <w:rFonts w:ascii="Garamond" w:hAnsi="Garamond"/>
+          </w:rPr>
+          <w:tab/>
+          <w:delText>-&gt;Live forever = -1</w:delText>
+        </w:r>
+      </w:del>
+    </w:p>
+    <w:p>
+      <w:pPr>
+        <w:rPr>
+          <w:del w:id="149" w:author="Brian Truskowski" w:date="2016-05-09T15:59:00Z"/>
+          <w:rFonts w:ascii="Garamond" w:hAnsi="Garamond"/>
+        </w:rPr>
+      </w:pPr>
+    </w:p>
+    <w:p>
+      <w:pPr>
+        <w:rPr>
+          <w:del w:id="150" w:author="Brian Truskowski" w:date="2016-05-09T15:59:00Z"/>
+          <w:rFonts w:ascii="Garamond" w:hAnsi="Garamond"/>
+        </w:rPr>
+      </w:pPr>
+    </w:p>
+    <w:p>
+      <w:pPr>
+        <w:rPr>
+          <w:del w:id="151" w:author="Brian Truskowski" w:date="2016-05-09T15:59:00Z"/>
+          <w:rFonts w:ascii="Garamond" w:hAnsi="Garamond"/>
+        </w:rPr>
+      </w:pPr>
+    </w:p>
+    <w:p>
+      <w:pPr>
+        <w:jc w:val="center"/>
+        <w:rPr>
+          <w:del w:id="152" w:author="Brian Truskowski" w:date="2016-05-09T15:59:00Z"/>
+          <w:rFonts w:ascii="Garamond" w:hAnsi="Garamond"/>
+          <w:b/>
+        </w:rPr>
+      </w:pPr>
+      <w:del w:id="153" w:author="Brian Truskowski" w:date="2016-05-09T15:59:00Z">
+        <w:r>
+          <w:rPr>
+            <w:rFonts w:ascii="Garamond" w:hAnsi="Garamond"/>
+            <w:b/>
+          </w:rPr>
+          <w:delText>***</w:delText>
+        </w:r>
+        <w:r>
+          <w:rPr>
+            <w:rFonts w:ascii="Garamond" w:hAnsi="Garamond"/>
+          </w:rPr>
+          <w:delText xml:space="preserve">NOTE: For the parameters that are components of velocity, the absolute value does not seem to matter so much as its relationship to the other components of velocity. </w:delText>
+        </w:r>
+        <w:r>
+          <w:rPr>
+            <w:rFonts w:ascii="Garamond" w:hAnsi="Garamond"/>
+            <w:b/>
+          </w:rPr>
+          <w:delText>***</w:delText>
+        </w:r>
+      </w:del>
+    </w:p>
+    <w:p>
+      <w:pPr>
+        <w:rPr>
+          <w:rFonts w:ascii="Garamond" w:hAnsi="Garamond"/>
+          <w:b/>
+        </w:rPr>
+        <w:pPrChange w:id="154" w:author="Brian Truskowski" w:date="2016-05-09T15:59:00Z">
+          <w:pPr>
+            <w:jc w:val="center"/>
+          </w:pPr>
+        </w:pPrChange>
+      </w:pPr>
+    </w:p>
+    <w:p>
+      <w:pPr>
+        <w:jc w:val="center"/>
+        <w:rPr>
+          <w:ins w:id="155" w:author="Brian Truskowski" w:date="2016-05-09T15:59:00Z"/>
+          <w:rFonts w:ascii="Garamond" w:hAnsi="Garamond"/>
+          <w:b/>
+        </w:rPr>
+      </w:pPr>
+    </w:p>
+    <w:p>
+      <w:pPr>
+        <w:jc w:val="center"/>
+        <w:rPr>
+          <w:rFonts w:ascii="Garamond" w:hAnsi="Garamond"/>
+          <w:b/>
+        </w:rPr>
+      </w:pPr>
+    </w:p>
+    <w:p>
+      <w:pPr>
+        <w:rPr>
+          <w:del w:id="156" w:author="Brian Truskowski" w:date="2016-05-09T16:00:00Z"/>
+          <w:rFonts w:ascii="Garamond" w:hAnsi="Garamond"/>
+        </w:rPr>
+      </w:pPr>
+      <w:commentRangeStart w:id="157"/>
+      <w:r>
+        <w:rPr>
+          <w:rFonts w:ascii="Garamond" w:hAnsi="Garamond"/>
+          <w:b/>
+          <w:noProof/>
+          <w:sz w:val="28"/>
+        </w:rPr>
+        <w:t>V. External Outlets</w:t>
+      </w:r>
+      <w:commentRangeEnd w:id="157"/>
       <w:r>
         <w:rPr>
           <w:rStyle w:val="CommentReference"/>
         </w:rPr>
-        <w:commentReference w:id="29"/>
-      </w:r>
-    </w:p>
-    <w:p>
-      <w:pPr>
-        <w:rPr>
-          <w:rFonts w:ascii="Garamond" w:hAnsi="Garamond"/>
-          <w:b/>
+        <w:commentReference w:id="157"/>
+      </w:r>
+    </w:p>
+    <w:p>
+      <w:pPr>
+        <w:rPr>
+          <w:ins w:id="158" w:author="Brian Truskowski" w:date="2016-05-09T16:00:00Z"/>
+          <w:rFonts w:ascii="Garamond" w:hAnsi="Garamond"/>
           <w:noProof/>
           <w:sz w:val="28"/>
         </w:rPr>
@@ -3346,1161 +4071,26 @@
     <w:p>
       <w:pPr>
         <w:rPr>
-          <w:rFonts w:ascii="Garamond" w:hAnsi="Garamond"/>
-          <w:b/>
-        </w:rPr>
-      </w:pPr>
-      <w:r>
-        <w:rPr>
-          <w:rFonts w:ascii="Garamond" w:hAnsi="Garamond"/>
-          <w:b/>
-        </w:rPr>
-        <w:t>Population:</w:t>
-      </w:r>
-    </w:p>
-    <w:p>
-      <w:pPr>
-        <w:rPr>
-          <w:rFonts w:ascii="Garamond" w:hAnsi="Garamond"/>
-        </w:rPr>
-      </w:pPr>
-      <w:r>
-        <w:rPr>
-          <w:rFonts w:ascii="Garamond" w:hAnsi="Garamond"/>
-        </w:rPr>
-        <w:t xml:space="preserve">Number of </w:t>
-      </w:r>
-      <w:proofErr w:type="spellStart"/>
-      <w:r>
-        <w:rPr>
-          <w:rFonts w:ascii="Garamond" w:hAnsi="Garamond"/>
-        </w:rPr>
-        <w:t>boids</w:t>
-      </w:r>
-      <w:proofErr w:type="spellEnd"/>
-      <w:r>
-        <w:rPr>
-          <w:rFonts w:ascii="Garamond" w:hAnsi="Garamond"/>
-        </w:rPr>
-        <w:t xml:space="preserve"> in the flock</w:t>
-      </w:r>
-    </w:p>
-    <w:p>
-      <w:pPr>
-        <w:rPr>
-          <w:rFonts w:ascii="Garamond" w:hAnsi="Garamond"/>
-        </w:rPr>
-      </w:pPr>
-      <w:r>
-        <w:rPr>
-          <w:rFonts w:ascii="Garamond" w:hAnsi="Garamond"/>
-        </w:rPr>
-        <w:tab/>
-        <w:t xml:space="preserve">-&gt; </w:t>
-      </w:r>
-      <w:proofErr w:type="gramStart"/>
-      <w:r>
-        <w:rPr>
-          <w:rFonts w:ascii="Garamond" w:hAnsi="Garamond"/>
-        </w:rPr>
-        <w:t>total</w:t>
-      </w:r>
-      <w:proofErr w:type="gramEnd"/>
-      <w:r>
-        <w:rPr>
-          <w:rFonts w:ascii="Garamond" w:hAnsi="Garamond"/>
-        </w:rPr>
-        <w:t xml:space="preserve"> number across all flocks must be &lt; 1000</w:t>
-      </w:r>
-    </w:p>
-    <w:p>
-      <w:pPr>
-        <w:rPr>
-          <w:rFonts w:ascii="Garamond" w:hAnsi="Garamond"/>
-          <w:b/>
-        </w:rPr>
-      </w:pPr>
-    </w:p>
-    <w:p>
-      <w:pPr>
-        <w:rPr>
-          <w:rFonts w:ascii="Garamond" w:hAnsi="Garamond"/>
-          <w:b/>
-        </w:rPr>
-      </w:pPr>
-      <w:r>
-        <w:rPr>
-          <w:rFonts w:ascii="Garamond" w:hAnsi="Garamond"/>
-          <w:b/>
-        </w:rPr>
-        <w:t xml:space="preserve">Speed: </w:t>
-      </w:r>
-    </w:p>
-    <w:p>
-      <w:pPr>
-        <w:rPr>
-          <w:rFonts w:ascii="Garamond" w:hAnsi="Garamond"/>
-        </w:rPr>
-      </w:pPr>
-      <w:proofErr w:type="gramStart"/>
-      <w:r>
-        <w:rPr>
-          <w:rFonts w:ascii="Garamond" w:hAnsi="Garamond"/>
-        </w:rPr>
-        <w:t>Multiplier on the final speed (magnitude) after all velocity components are</w:t>
-      </w:r>
-      <w:proofErr w:type="gramEnd"/>
-      <w:r>
-        <w:rPr>
-          <w:rFonts w:ascii="Garamond" w:hAnsi="Garamond"/>
-        </w:rPr>
-        <w:t xml:space="preserve"> added. (Note: This allows </w:t>
-      </w:r>
-      <w:proofErr w:type="spellStart"/>
-      <w:r>
-        <w:rPr>
-          <w:rFonts w:ascii="Garamond" w:hAnsi="Garamond"/>
-        </w:rPr>
-        <w:t>boids</w:t>
-      </w:r>
-      <w:proofErr w:type="spellEnd"/>
-      <w:r>
-        <w:rPr>
-          <w:rFonts w:ascii="Garamond" w:hAnsi="Garamond"/>
-        </w:rPr>
-        <w:t xml:space="preserve"> to travel faster than the max speed- why? Do we want that?)</w:t>
-      </w:r>
-    </w:p>
-    <w:p>
-      <w:pPr>
-        <w:rPr>
-          <w:rFonts w:ascii="Garamond" w:hAnsi="Garamond"/>
-        </w:rPr>
-      </w:pPr>
-      <w:r>
-        <w:rPr>
-          <w:rFonts w:ascii="Garamond" w:hAnsi="Garamond"/>
-        </w:rPr>
-        <w:tab/>
-        <w:t>Range: 1.0 - 8.0</w:t>
-      </w:r>
-    </w:p>
-    <w:p>
-      <w:pPr>
-        <w:rPr>
-          <w:rFonts w:ascii="Garamond" w:hAnsi="Garamond"/>
-          <w:b/>
-        </w:rPr>
-      </w:pPr>
-    </w:p>
-    <w:p>
-      <w:pPr>
-        <w:rPr>
-          <w:rFonts w:ascii="Garamond" w:hAnsi="Garamond"/>
-          <w:b/>
-        </w:rPr>
-      </w:pPr>
-      <w:r>
-        <w:rPr>
-          <w:rFonts w:ascii="Garamond" w:hAnsi="Garamond"/>
-          <w:b/>
-        </w:rPr>
-        <w:t xml:space="preserve">Max: </w:t>
-      </w:r>
-    </w:p>
-    <w:p>
-      <w:pPr>
-        <w:rPr>
-          <w:rFonts w:ascii="Garamond" w:hAnsi="Garamond"/>
-        </w:rPr>
-      </w:pPr>
-      <w:r>
-        <w:rPr>
-          <w:rFonts w:ascii="Garamond" w:hAnsi="Garamond"/>
-        </w:rPr>
-        <w:t xml:space="preserve">Upper bound on </w:t>
-      </w:r>
-      <w:proofErr w:type="spellStart"/>
-      <w:r>
-        <w:rPr>
-          <w:rFonts w:ascii="Garamond" w:hAnsi="Garamond"/>
-        </w:rPr>
-        <w:t>boid</w:t>
-      </w:r>
-      <w:proofErr w:type="spellEnd"/>
-      <w:r>
-        <w:rPr>
-          <w:rFonts w:ascii="Garamond" w:hAnsi="Garamond"/>
-        </w:rPr>
-        <w:t xml:space="preserve"> speed (except for speed parameter)</w:t>
-      </w:r>
-    </w:p>
-    <w:p>
-      <w:pPr>
-        <w:rPr>
-          <w:rFonts w:ascii="Garamond" w:hAnsi="Garamond"/>
-        </w:rPr>
-      </w:pPr>
-      <w:r>
-        <w:rPr>
-          <w:rFonts w:ascii="Garamond" w:hAnsi="Garamond"/>
-        </w:rPr>
-        <w:tab/>
-        <w:t>Range: 3.0 - 10.0</w:t>
-      </w:r>
-    </w:p>
-    <w:p>
-      <w:pPr>
-        <w:rPr>
-          <w:rFonts w:ascii="Garamond" w:hAnsi="Garamond"/>
-          <w:b/>
-        </w:rPr>
-      </w:pPr>
-    </w:p>
-    <w:p>
-      <w:pPr>
-        <w:rPr>
-          <w:rFonts w:ascii="Garamond" w:hAnsi="Garamond"/>
-          <w:b/>
-        </w:rPr>
-      </w:pPr>
-      <w:r>
-        <w:rPr>
-          <w:rFonts w:ascii="Garamond" w:hAnsi="Garamond"/>
-          <w:b/>
-        </w:rPr>
-        <w:t xml:space="preserve">Min: </w:t>
-      </w:r>
-    </w:p>
-    <w:p>
-      <w:pPr>
-        <w:rPr>
-          <w:rFonts w:ascii="Garamond" w:hAnsi="Garamond"/>
-        </w:rPr>
-      </w:pPr>
-      <w:r>
-        <w:rPr>
-          <w:rFonts w:ascii="Garamond" w:hAnsi="Garamond"/>
-        </w:rPr>
-        <w:t xml:space="preserve">Lower bound on </w:t>
-      </w:r>
-      <w:proofErr w:type="spellStart"/>
-      <w:r>
-        <w:rPr>
-          <w:rFonts w:ascii="Garamond" w:hAnsi="Garamond"/>
-        </w:rPr>
-        <w:t>boid</w:t>
-      </w:r>
-      <w:proofErr w:type="spellEnd"/>
-      <w:r>
-        <w:rPr>
-          <w:rFonts w:ascii="Garamond" w:hAnsi="Garamond"/>
-        </w:rPr>
-        <w:t xml:space="preserve"> speed (except for speed parameter)</w:t>
-      </w:r>
-    </w:p>
-    <w:p>
-      <w:pPr>
-        <w:rPr>
-          <w:rFonts w:ascii="Garamond" w:hAnsi="Garamond"/>
-        </w:rPr>
-      </w:pPr>
-      <w:r>
-        <w:rPr>
-          <w:rFonts w:ascii="Garamond" w:hAnsi="Garamond"/>
-        </w:rPr>
-        <w:tab/>
-        <w:t>Range: 0.5 - 5</w:t>
-      </w:r>
-    </w:p>
-    <w:p>
-      <w:pPr>
-        <w:rPr>
-          <w:rFonts w:ascii="Garamond" w:hAnsi="Garamond"/>
-          <w:b/>
-        </w:rPr>
-      </w:pPr>
-    </w:p>
-    <w:p>
-      <w:pPr>
-        <w:rPr>
-          <w:rFonts w:ascii="Garamond" w:hAnsi="Garamond"/>
-          <w:b/>
-        </w:rPr>
-      </w:pPr>
-      <w:r>
-        <w:rPr>
-          <w:rFonts w:ascii="Garamond" w:hAnsi="Garamond"/>
-          <w:b/>
-        </w:rPr>
-        <w:t xml:space="preserve">Inertia: </w:t>
-      </w:r>
-    </w:p>
-    <w:p>
-      <w:pPr>
-        <w:rPr>
-          <w:rFonts w:ascii="Garamond" w:hAnsi="Garamond"/>
-        </w:rPr>
-      </w:pPr>
-      <w:proofErr w:type="gramStart"/>
-      <w:r>
-        <w:rPr>
-          <w:rFonts w:ascii="Garamond" w:hAnsi="Garamond"/>
-        </w:rPr>
-        <w:t xml:space="preserve">The resistance of </w:t>
-      </w:r>
-      <w:proofErr w:type="spellStart"/>
-      <w:r>
-        <w:rPr>
-          <w:rFonts w:ascii="Garamond" w:hAnsi="Garamond"/>
-        </w:rPr>
-        <w:t>boids</w:t>
-      </w:r>
-      <w:proofErr w:type="spellEnd"/>
-      <w:r>
-        <w:rPr>
-          <w:rFonts w:ascii="Garamond" w:hAnsi="Garamond"/>
-        </w:rPr>
-        <w:t xml:space="preserve"> to change speed and direction.</w:t>
-      </w:r>
-      <w:proofErr w:type="gramEnd"/>
-      <w:r>
-        <w:rPr>
-          <w:rFonts w:ascii="Garamond" w:hAnsi="Garamond"/>
-        </w:rPr>
-        <w:t xml:space="preserve"> ~Mass of the </w:t>
-      </w:r>
-      <w:proofErr w:type="spellStart"/>
-      <w:r>
-        <w:rPr>
-          <w:rFonts w:ascii="Garamond" w:hAnsi="Garamond"/>
-        </w:rPr>
-        <w:t>boids</w:t>
-      </w:r>
-      <w:proofErr w:type="spellEnd"/>
-    </w:p>
-    <w:p>
-      <w:pPr>
-        <w:rPr>
-          <w:rFonts w:ascii="Garamond" w:hAnsi="Garamond"/>
-        </w:rPr>
-      </w:pPr>
-      <w:r>
-        <w:rPr>
-          <w:rFonts w:ascii="Garamond" w:hAnsi="Garamond"/>
-        </w:rPr>
-        <w:tab/>
-        <w:t>-&gt;Calculated by multiplying the old direction by the inertia, and dividing all the other components by the inertia.</w:t>
-      </w:r>
-    </w:p>
-    <w:p>
-      <w:pPr>
-        <w:rPr>
-          <w:rFonts w:ascii="Garamond" w:hAnsi="Garamond"/>
-        </w:rPr>
-      </w:pPr>
-      <w:r>
-        <w:rPr>
-          <w:rFonts w:ascii="Garamond" w:hAnsi="Garamond"/>
-        </w:rPr>
-        <w:tab/>
-        <w:t>-&gt;Inertia seems related to acceleration</w:t>
-      </w:r>
-    </w:p>
-    <w:p>
-      <w:pPr>
-        <w:rPr>
-          <w:rFonts w:ascii="Garamond" w:hAnsi="Garamond"/>
-        </w:rPr>
-      </w:pPr>
-    </w:p>
-    <w:p>
-      <w:pPr>
-        <w:rPr>
-          <w:rFonts w:ascii="Garamond" w:hAnsi="Garamond"/>
-        </w:rPr>
-      </w:pPr>
-      <w:r>
-        <w:rPr>
-          <w:rFonts w:ascii="Garamond" w:hAnsi="Garamond"/>
-        </w:rPr>
-        <w:tab/>
-        <w:t>Range: 6-15</w:t>
-      </w:r>
-    </w:p>
-    <w:p>
-      <w:pPr>
-        <w:rPr>
-          <w:rFonts w:ascii="Garamond" w:hAnsi="Garamond"/>
-          <w:b/>
-        </w:rPr>
-      </w:pPr>
-    </w:p>
-    <w:p>
-      <w:pPr>
-        <w:rPr>
-          <w:rFonts w:ascii="Garamond" w:hAnsi="Garamond"/>
-          <w:b/>
-        </w:rPr>
-      </w:pPr>
-      <w:proofErr w:type="spellStart"/>
-      <w:r>
-        <w:rPr>
-          <w:rFonts w:ascii="Garamond" w:hAnsi="Garamond"/>
-          <w:b/>
-        </w:rPr>
-        <w:t>Accel</w:t>
-      </w:r>
-      <w:proofErr w:type="spellEnd"/>
-      <w:r>
-        <w:rPr>
-          <w:rFonts w:ascii="Garamond" w:hAnsi="Garamond"/>
-          <w:b/>
-        </w:rPr>
-        <w:t xml:space="preserve"> (not currently used): </w:t>
-      </w:r>
-    </w:p>
-    <w:p>
-      <w:pPr>
-        <w:rPr>
-          <w:rFonts w:ascii="Garamond" w:hAnsi="Garamond"/>
-        </w:rPr>
-      </w:pPr>
-      <w:r>
-        <w:rPr>
-          <w:rFonts w:ascii="Garamond" w:hAnsi="Garamond"/>
-        </w:rPr>
-        <w:t>Acceleration is based on neighbor positions only (not attractors). Is related to the speed of the. How to incorporate this?</w:t>
-      </w:r>
-    </w:p>
-    <w:p>
-      <w:pPr>
-        <w:rPr>
-          <w:rFonts w:ascii="Garamond" w:hAnsi="Garamond"/>
-        </w:rPr>
-      </w:pPr>
-      <w:r>
-        <w:rPr>
-          <w:rFonts w:ascii="Garamond" w:hAnsi="Garamond"/>
-        </w:rPr>
-        <w:tab/>
-        <w:t xml:space="preserve">-&gt; Should this be used to somehow limit the magnitude at each </w:t>
-      </w:r>
-      <w:proofErr w:type="spellStart"/>
-      <w:r>
-        <w:rPr>
-          <w:rFonts w:ascii="Garamond" w:hAnsi="Garamond"/>
-        </w:rPr>
-        <w:t>timestep</w:t>
-      </w:r>
-      <w:proofErr w:type="spellEnd"/>
-      <w:r>
-        <w:rPr>
-          <w:rFonts w:ascii="Garamond" w:hAnsi="Garamond"/>
-        </w:rPr>
-        <w:t>?</w:t>
-      </w:r>
-    </w:p>
-    <w:p>
-      <w:pPr>
-        <w:rPr>
-          <w:rFonts w:ascii="Garamond" w:hAnsi="Garamond"/>
-          <w:b/>
-        </w:rPr>
-      </w:pPr>
-    </w:p>
-    <w:p>
-      <w:pPr>
-        <w:rPr>
-          <w:rFonts w:ascii="Garamond" w:hAnsi="Garamond"/>
-          <w:b/>
-        </w:rPr>
-      </w:pPr>
-      <w:r>
-        <w:rPr>
-          <w:rFonts w:ascii="Garamond" w:hAnsi="Garamond"/>
-          <w:b/>
-        </w:rPr>
-        <w:t xml:space="preserve">Center: </w:t>
-      </w:r>
-    </w:p>
-    <w:p>
-      <w:pPr>
-        <w:rPr>
-          <w:rFonts w:ascii="Garamond" w:hAnsi="Garamond"/>
-        </w:rPr>
-      </w:pPr>
-      <w:r>
-        <w:rPr>
-          <w:rFonts w:ascii="Garamond" w:hAnsi="Garamond"/>
-        </w:rPr>
-        <w:t xml:space="preserve">Component of velocity -- </w:t>
-      </w:r>
-      <w:proofErr w:type="spellStart"/>
-      <w:r>
-        <w:rPr>
-          <w:rFonts w:ascii="Garamond" w:hAnsi="Garamond"/>
-        </w:rPr>
-        <w:t>Boids</w:t>
-      </w:r>
-      <w:proofErr w:type="spellEnd"/>
-      <w:r>
-        <w:rPr>
-          <w:rFonts w:ascii="Garamond" w:hAnsi="Garamond"/>
-        </w:rPr>
-        <w:t xml:space="preserve"> feel attraction to the average position of their neighbors.</w:t>
-      </w:r>
-    </w:p>
-    <w:p>
-      <w:pPr>
-        <w:rPr>
-          <w:rFonts w:ascii="Garamond" w:hAnsi="Garamond"/>
-        </w:rPr>
-      </w:pPr>
-      <w:r>
-        <w:rPr>
-          <w:rFonts w:ascii="Garamond" w:hAnsi="Garamond"/>
-        </w:rPr>
-        <w:tab/>
-        <w:t>Range: 0-15</w:t>
-      </w:r>
-    </w:p>
-    <w:p>
-      <w:pPr>
-        <w:rPr>
-          <w:rFonts w:ascii="Garamond" w:hAnsi="Garamond"/>
-          <w:b/>
-        </w:rPr>
-      </w:pPr>
-    </w:p>
-    <w:p>
-      <w:pPr>
-        <w:rPr>
-          <w:rFonts w:ascii="Garamond" w:hAnsi="Garamond"/>
-          <w:b/>
-        </w:rPr>
-      </w:pPr>
-      <w:r>
-        <w:rPr>
-          <w:rFonts w:ascii="Garamond" w:hAnsi="Garamond"/>
-          <w:b/>
-        </w:rPr>
-        <w:t xml:space="preserve">Attract: </w:t>
-      </w:r>
-    </w:p>
-    <w:p>
-      <w:pPr>
-        <w:rPr>
-          <w:rFonts w:ascii="Garamond" w:hAnsi="Garamond"/>
-        </w:rPr>
-      </w:pPr>
-      <w:r>
-        <w:rPr>
-          <w:rFonts w:ascii="Garamond" w:hAnsi="Garamond"/>
-        </w:rPr>
-        <w:t xml:space="preserve">Component of velocity -- </w:t>
-      </w:r>
-      <w:proofErr w:type="spellStart"/>
-      <w:r>
-        <w:rPr>
-          <w:rFonts w:ascii="Garamond" w:hAnsi="Garamond"/>
-        </w:rPr>
-        <w:t>Boids</w:t>
-      </w:r>
-      <w:proofErr w:type="spellEnd"/>
-      <w:r>
-        <w:rPr>
-          <w:rFonts w:ascii="Garamond" w:hAnsi="Garamond"/>
-        </w:rPr>
-        <w:t xml:space="preserve"> feel attraction to the closest attractor (based on flocks)</w:t>
-      </w:r>
-    </w:p>
-    <w:p>
-      <w:pPr>
-        <w:rPr>
-          <w:rFonts w:ascii="Garamond" w:hAnsi="Garamond"/>
-        </w:rPr>
-      </w:pPr>
-      <w:r>
-        <w:rPr>
-          <w:rFonts w:ascii="Garamond" w:hAnsi="Garamond"/>
-        </w:rPr>
-        <w:tab/>
-        <w:t>-&gt;Possible future work would be to have attraction level based on the attractor, not the flock or some combination.</w:t>
-      </w:r>
-    </w:p>
-    <w:p>
-      <w:pPr>
-        <w:rPr>
-          <w:rFonts w:ascii="Garamond" w:hAnsi="Garamond"/>
-        </w:rPr>
-      </w:pPr>
-      <w:r>
-        <w:rPr>
-          <w:rFonts w:ascii="Garamond" w:hAnsi="Garamond"/>
-        </w:rPr>
-        <w:tab/>
-        <w:t>Range: 0-15</w:t>
-      </w:r>
-    </w:p>
-    <w:p>
-      <w:pPr>
-        <w:rPr>
-          <w:rFonts w:ascii="Garamond" w:hAnsi="Garamond"/>
-        </w:rPr>
-      </w:pPr>
-    </w:p>
-    <w:p>
-      <w:pPr>
-        <w:rPr>
-          <w:rFonts w:ascii="Garamond" w:hAnsi="Garamond"/>
-          <w:b/>
-        </w:rPr>
-      </w:pPr>
-    </w:p>
-    <w:p>
-      <w:pPr>
-        <w:rPr>
-          <w:rFonts w:ascii="Garamond" w:hAnsi="Garamond"/>
-          <w:b/>
-        </w:rPr>
-      </w:pPr>
-      <w:r>
-        <w:rPr>
-          <w:rFonts w:ascii="Garamond" w:hAnsi="Garamond"/>
-          <w:b/>
-        </w:rPr>
-        <w:t xml:space="preserve">Match: </w:t>
-      </w:r>
-    </w:p>
-    <w:p>
-      <w:pPr>
-        <w:rPr>
-          <w:rFonts w:ascii="Garamond" w:hAnsi="Garamond"/>
-        </w:rPr>
-      </w:pPr>
-      <w:r>
-        <w:rPr>
-          <w:rFonts w:ascii="Garamond" w:hAnsi="Garamond"/>
-        </w:rPr>
-        <w:t xml:space="preserve">Component of velocity -- </w:t>
-      </w:r>
-      <w:proofErr w:type="spellStart"/>
-      <w:r>
-        <w:rPr>
-          <w:rFonts w:ascii="Garamond" w:hAnsi="Garamond"/>
-        </w:rPr>
-        <w:t>Boids</w:t>
-      </w:r>
-      <w:proofErr w:type="spellEnd"/>
-      <w:r>
-        <w:rPr>
-          <w:rFonts w:ascii="Garamond" w:hAnsi="Garamond"/>
-        </w:rPr>
-        <w:t xml:space="preserve"> feel attraction to the average direction of their neighbors. Same as center but with direction instead of position</w:t>
-      </w:r>
-    </w:p>
-    <w:p>
-      <w:pPr>
-        <w:rPr>
-          <w:rFonts w:ascii="Garamond" w:hAnsi="Garamond"/>
-        </w:rPr>
-      </w:pPr>
-      <w:r>
-        <w:rPr>
-          <w:rFonts w:ascii="Garamond" w:hAnsi="Garamond"/>
-        </w:rPr>
-        <w:tab/>
-        <w:t>Range: 0-15</w:t>
-      </w:r>
-    </w:p>
-    <w:p>
-      <w:pPr>
-        <w:rPr>
-          <w:rFonts w:ascii="Garamond" w:hAnsi="Garamond"/>
-        </w:rPr>
-      </w:pPr>
-    </w:p>
-    <w:p>
-      <w:pPr>
-        <w:rPr>
-          <w:rFonts w:ascii="Garamond" w:hAnsi="Garamond"/>
-          <w:b/>
-        </w:rPr>
-      </w:pPr>
-    </w:p>
-    <w:p>
-      <w:pPr>
-        <w:rPr>
-          <w:rFonts w:ascii="Garamond" w:hAnsi="Garamond"/>
-        </w:rPr>
-      </w:pPr>
-      <w:r>
-        <w:rPr>
-          <w:rFonts w:ascii="Garamond" w:hAnsi="Garamond"/>
-          <w:b/>
-        </w:rPr>
-        <w:t xml:space="preserve">Separation </w:t>
-      </w:r>
-      <w:proofErr w:type="spellStart"/>
-      <w:r>
-        <w:rPr>
-          <w:rFonts w:ascii="Garamond" w:hAnsi="Garamond"/>
-          <w:b/>
-        </w:rPr>
-        <w:t>Dist</w:t>
-      </w:r>
-      <w:proofErr w:type="spellEnd"/>
-      <w:r>
-        <w:rPr>
-          <w:rFonts w:ascii="Garamond" w:hAnsi="Garamond"/>
-          <w:b/>
-        </w:rPr>
-        <w:t>:</w:t>
-      </w:r>
-      <w:r>
-        <w:rPr>
-          <w:rFonts w:ascii="Garamond" w:hAnsi="Garamond"/>
-        </w:rPr>
-        <w:t xml:space="preserve"> </w:t>
-      </w:r>
-    </w:p>
-    <w:p>
-      <w:pPr>
-        <w:rPr>
-          <w:rFonts w:ascii="Garamond" w:hAnsi="Garamond"/>
-        </w:rPr>
-      </w:pPr>
-      <w:r>
-        <w:rPr>
-          <w:rFonts w:ascii="Garamond" w:hAnsi="Garamond"/>
-        </w:rPr>
-        <w:t xml:space="preserve">Closest </w:t>
-      </w:r>
-      <w:proofErr w:type="spellStart"/>
-      <w:r>
-        <w:rPr>
-          <w:rFonts w:ascii="Garamond" w:hAnsi="Garamond"/>
-        </w:rPr>
-        <w:t>boids</w:t>
-      </w:r>
-      <w:proofErr w:type="spellEnd"/>
-      <w:r>
-        <w:rPr>
-          <w:rFonts w:ascii="Garamond" w:hAnsi="Garamond"/>
-        </w:rPr>
-        <w:t xml:space="preserve"> can be to their neighbors (if they are less than this, a separation component of velocity will kick in)</w:t>
-      </w:r>
-    </w:p>
-    <w:p>
-      <w:pPr>
-        <w:rPr>
-          <w:rFonts w:ascii="Garamond" w:hAnsi="Garamond"/>
-        </w:rPr>
-      </w:pPr>
-      <w:r>
-        <w:rPr>
-          <w:rFonts w:ascii="Garamond" w:hAnsi="Garamond"/>
-        </w:rPr>
-        <w:tab/>
-        <w:t>Ranges: (World is 10x10x10)</w:t>
-      </w:r>
-    </w:p>
-    <w:p>
-      <w:pPr>
-        <w:rPr>
-          <w:rFonts w:ascii="Garamond" w:hAnsi="Garamond"/>
-        </w:rPr>
-      </w:pPr>
-      <w:r>
-        <w:rPr>
-          <w:rFonts w:ascii="Garamond" w:hAnsi="Garamond"/>
-        </w:rPr>
-        <w:tab/>
-        <w:t>Close cohesion with flock = 0.05 - 0.2</w:t>
-      </w:r>
-    </w:p>
-    <w:p>
-      <w:pPr>
-        <w:rPr>
-          <w:rFonts w:ascii="Garamond" w:hAnsi="Garamond"/>
-        </w:rPr>
-      </w:pPr>
-      <w:r>
-        <w:rPr>
-          <w:rFonts w:ascii="Garamond" w:hAnsi="Garamond"/>
-        </w:rPr>
-        <w:tab/>
-        <w:t>Far cohesion with flock = 0.2-0.5</w:t>
-      </w:r>
-    </w:p>
-    <w:p>
-      <w:pPr>
-        <w:rPr>
-          <w:rFonts w:ascii="Garamond" w:hAnsi="Garamond"/>
-        </w:rPr>
-      </w:pPr>
-      <w:r>
-        <w:rPr>
-          <w:rFonts w:ascii="Garamond" w:hAnsi="Garamond"/>
-        </w:rPr>
-        <w:tab/>
-        <w:t xml:space="preserve">Avoidance of other </w:t>
-      </w:r>
-      <w:proofErr w:type="spellStart"/>
-      <w:r>
-        <w:rPr>
-          <w:rFonts w:ascii="Garamond" w:hAnsi="Garamond"/>
-        </w:rPr>
-        <w:t>boids</w:t>
-      </w:r>
-      <w:proofErr w:type="spellEnd"/>
-      <w:r>
-        <w:rPr>
-          <w:rFonts w:ascii="Garamond" w:hAnsi="Garamond"/>
-        </w:rPr>
-        <w:t xml:space="preserve"> = &gt;4</w:t>
-      </w:r>
-    </w:p>
-    <w:p>
-      <w:pPr>
-        <w:rPr>
-          <w:rFonts w:ascii="Garamond" w:hAnsi="Garamond"/>
-          <w:b/>
-        </w:rPr>
-      </w:pPr>
-    </w:p>
-    <w:p>
-      <w:pPr>
-        <w:rPr>
-          <w:rFonts w:ascii="Garamond" w:hAnsi="Garamond"/>
-          <w:b/>
-        </w:rPr>
-      </w:pPr>
-      <w:r>
-        <w:rPr>
-          <w:rFonts w:ascii="Garamond" w:hAnsi="Garamond"/>
-          <w:b/>
-        </w:rPr>
-        <w:t xml:space="preserve">Separation </w:t>
-      </w:r>
-      <w:proofErr w:type="spellStart"/>
-      <w:r>
-        <w:rPr>
-          <w:rFonts w:ascii="Garamond" w:hAnsi="Garamond"/>
-          <w:b/>
-        </w:rPr>
-        <w:t>Wt</w:t>
-      </w:r>
-      <w:proofErr w:type="spellEnd"/>
-      <w:r>
-        <w:rPr>
-          <w:rFonts w:ascii="Garamond" w:hAnsi="Garamond"/>
-          <w:b/>
-        </w:rPr>
-        <w:t xml:space="preserve">: </w:t>
-      </w:r>
-    </w:p>
-    <w:p>
-      <w:pPr>
-        <w:rPr>
-          <w:rFonts w:ascii="Garamond" w:hAnsi="Garamond"/>
-        </w:rPr>
-      </w:pPr>
-      <w:r>
-        <w:rPr>
-          <w:rFonts w:ascii="Garamond" w:hAnsi="Garamond"/>
-        </w:rPr>
-        <w:t xml:space="preserve">Component of velocity -- How much </w:t>
-      </w:r>
-      <w:proofErr w:type="spellStart"/>
-      <w:r>
-        <w:rPr>
-          <w:rFonts w:ascii="Garamond" w:hAnsi="Garamond"/>
-        </w:rPr>
-        <w:t>boids</w:t>
-      </w:r>
-      <w:proofErr w:type="spellEnd"/>
-      <w:r>
-        <w:rPr>
-          <w:rFonts w:ascii="Garamond" w:hAnsi="Garamond"/>
-        </w:rPr>
-        <w:t xml:space="preserve"> will try to maintain the specified Separation </w:t>
-      </w:r>
-      <w:proofErr w:type="spellStart"/>
-      <w:proofErr w:type="gramStart"/>
-      <w:r>
-        <w:rPr>
-          <w:rFonts w:ascii="Garamond" w:hAnsi="Garamond"/>
-        </w:rPr>
-        <w:t>Dist</w:t>
-      </w:r>
-      <w:proofErr w:type="spellEnd"/>
-      <w:proofErr w:type="gramEnd"/>
-    </w:p>
-    <w:p>
-      <w:pPr>
-        <w:rPr>
-          <w:rFonts w:ascii="Garamond" w:hAnsi="Garamond"/>
-        </w:rPr>
-      </w:pPr>
-      <w:r>
-        <w:rPr>
-          <w:rFonts w:ascii="Garamond" w:hAnsi="Garamond"/>
-        </w:rPr>
-        <w:tab/>
-        <w:t>Range: 0-15</w:t>
-      </w:r>
-    </w:p>
-    <w:p>
-      <w:pPr>
-        <w:rPr>
-          <w:rFonts w:ascii="Garamond" w:hAnsi="Garamond"/>
-          <w:b/>
-        </w:rPr>
-      </w:pPr>
-    </w:p>
-    <w:p>
-      <w:pPr>
-        <w:rPr>
-          <w:rFonts w:ascii="Garamond" w:hAnsi="Garamond"/>
-          <w:b/>
-        </w:rPr>
-      </w:pPr>
-      <w:proofErr w:type="spellStart"/>
-      <w:r>
-        <w:rPr>
-          <w:rFonts w:ascii="Garamond" w:hAnsi="Garamond"/>
-          <w:b/>
-        </w:rPr>
-        <w:t>NRadius</w:t>
-      </w:r>
-      <w:proofErr w:type="spellEnd"/>
-      <w:r>
-        <w:rPr>
-          <w:rFonts w:ascii="Garamond" w:hAnsi="Garamond"/>
-          <w:b/>
-        </w:rPr>
-        <w:t xml:space="preserve">: </w:t>
-      </w:r>
-    </w:p>
-    <w:p>
-      <w:pPr>
-        <w:rPr>
-          <w:rFonts w:ascii="Garamond" w:hAnsi="Garamond"/>
-        </w:rPr>
-      </w:pPr>
-      <w:r>
-        <w:rPr>
-          <w:rFonts w:ascii="Garamond" w:hAnsi="Garamond"/>
-        </w:rPr>
-        <w:t xml:space="preserve">How far away from themselves in the simulation </w:t>
-      </w:r>
-      <w:proofErr w:type="spellStart"/>
-      <w:r>
-        <w:rPr>
-          <w:rFonts w:ascii="Garamond" w:hAnsi="Garamond"/>
-        </w:rPr>
-        <w:t>boids</w:t>
-      </w:r>
-      <w:proofErr w:type="spellEnd"/>
-      <w:r>
-        <w:rPr>
-          <w:rFonts w:ascii="Garamond" w:hAnsi="Garamond"/>
-        </w:rPr>
-        <w:t xml:space="preserve"> will have neighbors</w:t>
-      </w:r>
-    </w:p>
-    <w:p>
-      <w:pPr>
-        <w:rPr>
-          <w:rFonts w:ascii="Garamond" w:hAnsi="Garamond"/>
-        </w:rPr>
-      </w:pPr>
-      <w:r>
-        <w:rPr>
-          <w:rFonts w:ascii="Garamond" w:hAnsi="Garamond"/>
-          <w:b/>
-        </w:rPr>
-        <w:tab/>
-      </w:r>
-      <w:r>
-        <w:rPr>
-          <w:rFonts w:ascii="Garamond" w:hAnsi="Garamond"/>
-        </w:rPr>
-        <w:t>Range: 0-25 (World is 10x10x10)</w:t>
-      </w:r>
-    </w:p>
-    <w:p>
-      <w:pPr>
-        <w:rPr>
-          <w:rFonts w:ascii="Garamond" w:hAnsi="Garamond"/>
-        </w:rPr>
-      </w:pPr>
-    </w:p>
-    <w:p>
-      <w:pPr>
-        <w:rPr>
-          <w:rFonts w:ascii="Garamond" w:hAnsi="Garamond"/>
-          <w:b/>
-        </w:rPr>
-      </w:pPr>
-      <w:r>
-        <w:rPr>
-          <w:rFonts w:ascii="Garamond" w:hAnsi="Garamond"/>
-          <w:b/>
-        </w:rPr>
-        <w:t xml:space="preserve">Age: </w:t>
-      </w:r>
-    </w:p>
-    <w:p>
-      <w:pPr>
-        <w:rPr>
-          <w:rFonts w:ascii="Garamond" w:hAnsi="Garamond"/>
-        </w:rPr>
-      </w:pPr>
-      <w:r>
-        <w:rPr>
-          <w:rFonts w:ascii="Garamond" w:hAnsi="Garamond"/>
-        </w:rPr>
-        <w:t xml:space="preserve">Number of </w:t>
-      </w:r>
-      <w:proofErr w:type="spellStart"/>
-      <w:r>
-        <w:rPr>
-          <w:rFonts w:ascii="Garamond" w:hAnsi="Garamond"/>
-        </w:rPr>
-        <w:t>timesteps</w:t>
-      </w:r>
-      <w:proofErr w:type="spellEnd"/>
-      <w:r>
-        <w:rPr>
-          <w:rFonts w:ascii="Garamond" w:hAnsi="Garamond"/>
-        </w:rPr>
-        <w:t xml:space="preserve"> </w:t>
-      </w:r>
-      <w:proofErr w:type="spellStart"/>
-      <w:r>
-        <w:rPr>
-          <w:rFonts w:ascii="Garamond" w:hAnsi="Garamond"/>
-        </w:rPr>
-        <w:t>boids</w:t>
-      </w:r>
-      <w:proofErr w:type="spellEnd"/>
-      <w:r>
-        <w:rPr>
-          <w:rFonts w:ascii="Garamond" w:hAnsi="Garamond"/>
-        </w:rPr>
-        <w:t xml:space="preserve"> in this flock will stay alive </w:t>
-      </w:r>
-    </w:p>
-    <w:p>
-      <w:pPr>
-        <w:rPr>
-          <w:rFonts w:ascii="Garamond" w:hAnsi="Garamond"/>
-        </w:rPr>
-      </w:pPr>
-      <w:r>
-        <w:rPr>
-          <w:rFonts w:ascii="Garamond" w:hAnsi="Garamond"/>
-        </w:rPr>
-        <w:tab/>
-        <w:t>-&gt;Live forever = -1</w:t>
-      </w:r>
-    </w:p>
-    <w:p>
-      <w:pPr>
-        <w:rPr>
-          <w:rFonts w:ascii="Garamond" w:hAnsi="Garamond"/>
-        </w:rPr>
-      </w:pPr>
-    </w:p>
-    <w:p>
-      <w:pPr>
-        <w:rPr>
-          <w:rFonts w:ascii="Garamond" w:hAnsi="Garamond"/>
-        </w:rPr>
-      </w:pPr>
-    </w:p>
-    <w:p>
-      <w:pPr>
-        <w:rPr>
-          <w:rFonts w:ascii="Garamond" w:hAnsi="Garamond"/>
-        </w:rPr>
-      </w:pPr>
-    </w:p>
-    <w:p>
-      <w:pPr>
-        <w:jc w:val="center"/>
-        <w:rPr>
-          <w:rFonts w:ascii="Garamond" w:hAnsi="Garamond"/>
-          <w:b/>
-        </w:rPr>
-      </w:pPr>
-      <w:r>
-        <w:rPr>
-          <w:rFonts w:ascii="Garamond" w:hAnsi="Garamond"/>
-          <w:b/>
-        </w:rPr>
-        <w:t>***</w:t>
-      </w:r>
-      <w:r>
-        <w:rPr>
-          <w:rFonts w:ascii="Garamond" w:hAnsi="Garamond"/>
-        </w:rPr>
-        <w:t xml:space="preserve">NOTE: For the parameters that are components of velocity, the absolute value does not seem to matter so much as its relationship to the other components of velocity. </w:t>
-      </w:r>
-      <w:r>
-        <w:rPr>
-          <w:rFonts w:ascii="Garamond" w:hAnsi="Garamond"/>
-          <w:b/>
-        </w:rPr>
-        <w:t>***</w:t>
-      </w:r>
-    </w:p>
-    <w:p>
-      <w:pPr>
-        <w:jc w:val="center"/>
-        <w:rPr>
-          <w:rFonts w:ascii="Garamond" w:hAnsi="Garamond"/>
-          <w:b/>
-        </w:rPr>
-      </w:pPr>
-    </w:p>
-    <w:p>
-      <w:pPr>
-        <w:jc w:val="center"/>
-        <w:rPr>
-          <w:rFonts w:ascii="Garamond" w:hAnsi="Garamond"/>
-          <w:b/>
-        </w:rPr>
-      </w:pPr>
-    </w:p>
-    <w:p>
-      <w:pPr>
-        <w:rPr>
-          <w:rFonts w:ascii="Garamond" w:hAnsi="Garamond"/>
-          <w:noProof/>
-          <w:sz w:val="28"/>
-        </w:rPr>
-      </w:pPr>
-      <w:commentRangeStart w:id="30"/>
-      <w:r>
-        <w:rPr>
-          <w:rFonts w:ascii="Garamond" w:hAnsi="Garamond"/>
-          <w:b/>
-          <w:noProof/>
-          <w:sz w:val="28"/>
-        </w:rPr>
-        <w:t>V. External Outlets</w:t>
-      </w:r>
-      <w:commentRangeEnd w:id="30"/>
-      <w:r>
-        <w:rPr>
-          <w:rStyle w:val="CommentReference"/>
-        </w:rPr>
-        <w:commentReference w:id="30"/>
-      </w:r>
+          <w:ins w:id="159" w:author="Brian Truskowski" w:date="2016-05-09T15:59:00Z"/>
+          <w:rFonts w:ascii="Garamond" w:hAnsi="Garamond"/>
+          <w:rPrChange w:id="160" w:author="Brian Truskowski" w:date="2016-05-09T16:12:00Z">
+            <w:rPr>
+              <w:ins w:id="161" w:author="Brian Truskowski" w:date="2016-05-09T15:59:00Z"/>
+              <w:rFonts w:ascii="Garamond" w:hAnsi="Garamond"/>
+              <w:sz w:val="36"/>
+              <w:u w:val="single"/>
+            </w:rPr>
+          </w:rPrChange>
+        </w:rPr>
+      </w:pPr>
+      <w:ins w:id="162" w:author="Brian Truskowski" w:date="2016-05-09T16:12:00Z">
+        <w:r>
+          <w:rPr>
+            <w:rFonts w:ascii="Garamond" w:hAnsi="Garamond"/>
+          </w:rPr>
+          <w:t>Outlets are used to send information from to external object to the Max patcher, so the simulation can be visualized. The contents of each outlets is the following:</w:t>
+        </w:r>
+      </w:ins>
     </w:p>
     <w:p>
       <w:pPr>
@@ -4522,23 +4112,7 @@
           <w:rFonts w:ascii="Garamond" w:hAnsi="Garamond"/>
           <w:b/>
         </w:rPr>
-        <w:t xml:space="preserve">Outlet #1 - </w:t>
-      </w:r>
-      <w:proofErr w:type="spellStart"/>
-      <w:r>
-        <w:rPr>
-          <w:rFonts w:ascii="Garamond" w:hAnsi="Garamond"/>
-          <w:b/>
-        </w:rPr>
-        <w:t>Boid</w:t>
-      </w:r>
-      <w:proofErr w:type="spellEnd"/>
-      <w:r>
-        <w:rPr>
-          <w:rFonts w:ascii="Garamond" w:hAnsi="Garamond"/>
-          <w:b/>
-        </w:rPr>
-        <w:t xml:space="preserve"> Info Matrix</w:t>
+        <w:t>Outlet #1 - Boid Info Matrix</w:t>
       </w:r>
     </w:p>
     <w:p>
@@ -4567,6 +4141,8 @@
         <w:tab/>
         <w:t>Plane 0 - X position</w:t>
       </w:r>
+      <w:bookmarkStart w:id="163" w:name="_GoBack"/>
+      <w:bookmarkEnd w:id="163"/>
     </w:p>
     <w:p>
       <w:pPr>
@@ -4631,50 +4207,20 @@
           <w:rFonts w:ascii="Garamond" w:hAnsi="Garamond"/>
           <w:b/>
         </w:rPr>
-        <w:t xml:space="preserve">Outlet #2: </w:t>
-      </w:r>
-      <w:proofErr w:type="spellStart"/>
-      <w:r>
-        <w:rPr>
-          <w:rFonts w:ascii="Garamond" w:hAnsi="Garamond"/>
-          <w:b/>
-        </w:rPr>
-        <w:t>Boid</w:t>
-      </w:r>
-      <w:proofErr w:type="spellEnd"/>
-      <w:r>
-        <w:rPr>
-          <w:rFonts w:ascii="Garamond" w:hAnsi="Garamond"/>
-          <w:b/>
-        </w:rPr>
-        <w:t xml:space="preserve"> Counts</w:t>
-      </w:r>
-    </w:p>
-    <w:p>
-      <w:pPr>
-        <w:rPr>
-          <w:rFonts w:ascii="Garamond" w:hAnsi="Garamond"/>
-        </w:rPr>
-      </w:pPr>
-      <w:r>
-        <w:rPr>
-          <w:rFonts w:ascii="Garamond" w:hAnsi="Garamond"/>
-        </w:rPr>
-        <w:t xml:space="preserve">Outputs the number of </w:t>
-      </w:r>
-      <w:proofErr w:type="spellStart"/>
-      <w:r>
-        <w:rPr>
-          <w:rFonts w:ascii="Garamond" w:hAnsi="Garamond"/>
-        </w:rPr>
-        <w:t>boids</w:t>
-      </w:r>
-      <w:proofErr w:type="spellEnd"/>
-      <w:r>
-        <w:rPr>
-          <w:rFonts w:ascii="Garamond" w:hAnsi="Garamond"/>
-        </w:rPr>
-        <w:t xml:space="preserve"> in each flock (one per plane)</w:t>
+        <w:t>Outlet #2: Boid Counts</w:t>
+      </w:r>
+    </w:p>
+    <w:p>
+      <w:pPr>
+        <w:rPr>
+          <w:rFonts w:ascii="Garamond" w:hAnsi="Garamond"/>
+        </w:rPr>
+      </w:pPr>
+      <w:r>
+        <w:rPr>
+          <w:rFonts w:ascii="Garamond" w:hAnsi="Garamond"/>
+        </w:rPr>
+        <w:t>Outputs the number of boids in each flock (one per plane)</w:t>
       </w:r>
     </w:p>
     <w:p>
@@ -4812,17 +4358,8 @@
           <w:rFonts w:ascii="Garamond" w:hAnsi="Garamond"/>
           <w:b/>
         </w:rPr>
-        <w:t xml:space="preserve">Outlet #4: Matrix with lines connecting neighboring </w:t>
-      </w:r>
-      <w:proofErr w:type="spellStart"/>
-      <w:r>
-        <w:rPr>
-          <w:rFonts w:ascii="Garamond" w:hAnsi="Garamond"/>
-          <w:b/>
-        </w:rPr>
-        <w:t>boids</w:t>
-      </w:r>
-      <w:proofErr w:type="spellEnd"/>
+        <w:t>Outlet #4: Matrix with lines connecting neighboring boids</w:t>
+      </w:r>
     </w:p>
     <w:p>
       <w:pPr>
@@ -4945,21 +4482,7 @@
         <w:rPr>
           <w:rFonts w:ascii="Garamond" w:hAnsi="Garamond"/>
         </w:rPr>
-        <w:t xml:space="preserve">Note: connecting lines are only drawn between </w:t>
-      </w:r>
-      <w:proofErr w:type="spellStart"/>
-      <w:r>
-        <w:rPr>
-          <w:rFonts w:ascii="Garamond" w:hAnsi="Garamond"/>
-        </w:rPr>
-        <w:t>boids</w:t>
-      </w:r>
-      <w:proofErr w:type="spellEnd"/>
-      <w:r>
-        <w:rPr>
-          <w:rFonts w:ascii="Garamond" w:hAnsi="Garamond"/>
-        </w:rPr>
-        <w:t xml:space="preserve"> of the same flock</w:t>
+        <w:t>Note: connecting lines are only drawn between boids of the same flock</w:t>
       </w:r>
     </w:p>
     <w:p>
@@ -5031,19 +4554,12 @@
         </w:rPr>
         <w:annotationRef/>
       </w:r>
-      <w:proofErr w:type="spellStart"/>
-      <w:r>
-        <w:t>Idk</w:t>
-      </w:r>
-      <w:proofErr w:type="spellEnd"/>
-      <w:r>
-        <w:t xml:space="preserve"> how explanatory we are supposed to be here, maybe this in combination with Users Manual means we don’t need to explain what different variables are. As it is now, it assumes the reader knows what is going on (which is probably fine). Just added some comments where things could be clarified.</w:t>
-      </w:r>
-      <w:bookmarkStart w:id="1" w:name="_GoBack"/>
-      <w:bookmarkEnd w:id="1"/>
+      <w:r>
+        <w:t>Idk how explanatory we are supposed to be here, maybe this in combination with Users Manual means we don’t need to explain what different variables are. As it is now, it assumes the reader knows what is going on (which is probably fine). Just added some comments where things could be clarified.</w:t>
+      </w:r>
     </w:p>
   </w:comment>
-  <w:comment w:id="9" w:author="BowdoinIT" w:date="2016-05-05T23:32:00Z" w:initials="B">
+  <w:comment w:id="8" w:author="BowdoinIT" w:date="2016-05-05T23:32:00Z" w:initials="B">
     <w:p>
       <w:pPr>
         <w:pStyle w:val="CommentText"/>
@@ -5059,7 +4575,7 @@
       </w:r>
     </w:p>
   </w:comment>
-  <w:comment w:id="20" w:author="BowdoinIT" w:date="2016-05-05T23:34:00Z" w:initials="B">
+  <w:comment w:id="26" w:author="BowdoinIT" w:date="2016-05-05T23:35:00Z" w:initials="B">
     <w:p>
       <w:pPr>
         <w:pStyle w:val="CommentText"/>
@@ -5071,11 +4587,11 @@
         <w:annotationRef/>
       </w:r>
       <w:r>
-        <w:t>Maybe explain how a compiled external can be utilized just as an object within Max with inlets and outlets dealt with in the code, sort of like a black box from the perspective of Max.</w:t>
+        <w:t>Maybe we should note at some point that we coded in C so that this makes more sense.</w:t>
       </w:r>
     </w:p>
   </w:comment>
-  <w:comment w:id="21" w:author="BowdoinIT" w:date="2016-05-05T23:36:00Z" w:initials="B">
+  <w:comment w:id="41" w:author="BowdoinIT" w:date="2016-05-05T23:39:00Z" w:initials="B">
     <w:p>
       <w:pPr>
         <w:pStyle w:val="CommentText"/>
@@ -5086,62 +4602,12 @@
         </w:rPr>
         <w:annotationRef/>
       </w:r>
-      <w:proofErr w:type="spellStart"/>
-      <w:r>
-        <w:t>Idk</w:t>
-      </w:r>
-      <w:proofErr w:type="spellEnd"/>
-      <w:r>
-        <w:t xml:space="preserve"> if this is supposed to be </w:t>
-      </w:r>
-      <w:proofErr w:type="spellStart"/>
-      <w:r>
-        <w:t>LinkedList</w:t>
-      </w:r>
-      <w:proofErr w:type="spellEnd"/>
-      <w:r>
-        <w:t xml:space="preserve"> or not? </w:t>
-      </w:r>
-      <w:proofErr w:type="spellStart"/>
-      <w:r>
-        <w:t>Idk</w:t>
-      </w:r>
-      <w:proofErr w:type="spellEnd"/>
+      <w:r>
+        <w:t>Do we need to have this here when it’s also in the User’s Manual?</w:t>
+      </w:r>
     </w:p>
   </w:comment>
-  <w:comment w:id="22" w:author="BowdoinIT" w:date="2016-05-05T23:35:00Z" w:initials="B">
-    <w:p>
-      <w:pPr>
-        <w:pStyle w:val="CommentText"/>
-      </w:pPr>
-      <w:r>
-        <w:rPr>
-          <w:rStyle w:val="CommentReference"/>
-        </w:rPr>
-        <w:annotationRef/>
-      </w:r>
-      <w:r>
-        <w:t>Maybe we should note at some point that we coded in C so that this makes more sense.</w:t>
-      </w:r>
-    </w:p>
-  </w:comment>
-  <w:comment w:id="29" w:author="BowdoinIT" w:date="2016-05-05T23:39:00Z" w:initials="B">
-    <w:p>
-      <w:pPr>
-        <w:pStyle w:val="CommentText"/>
-      </w:pPr>
-      <w:r>
-        <w:rPr>
-          <w:rStyle w:val="CommentReference"/>
-        </w:rPr>
-        <w:annotationRef/>
-      </w:r>
-      <w:r>
-        <w:t>Do we need to have this here when it’s also in the User’s Manual?</w:t>
-      </w:r>
-    </w:p>
-  </w:comment>
-  <w:comment w:id="30" w:author="BowdoinIT" w:date="2016-05-05T23:39:00Z" w:initials="B">
+  <w:comment w:id="157" w:author="BowdoinIT" w:date="2016-05-05T23:39:00Z" w:initials="B">
     <w:p>
       <w:pPr>
         <w:pStyle w:val="CommentText"/>
@@ -6024,4 +5490,16 @@
   </a:objectDefaults>
   <a:extraClrSchemeLst/>
 </a:theme>
+</file>
+
+<file path=customXml/item1.xml><?xml version="1.0" encoding="utf-8"?>
+<b:Sources xmlns:b="http://schemas.openxmlformats.org/officeDocument/2006/bibliography" xmlns="http://schemas.openxmlformats.org/officeDocument/2006/bibliography" SelectedStyle="/APA.XSL" StyleName="APA"/>
+</file>
+
+<file path=customXml/itemProps1.xml><?xml version="1.0" encoding="utf-8"?>
+<ds:datastoreItem xmlns:ds="http://schemas.openxmlformats.org/officeDocument/2006/customXml" ds:itemID="{B1F591BE-371A-3A41-ABA8-EA22E4DF132A}">
+  <ds:schemaRefs>
+    <ds:schemaRef ds:uri="http://schemas.openxmlformats.org/officeDocument/2006/bibliography"/>
+  </ds:schemaRefs>
+</ds:datastoreItem>
 </file>
</xml_diff>

<commit_message>
minor changes to help files
</commit_message>
<xml_diff>
--- a/Help/Swarm-PI_SystemOverview.docx
+++ b/Help/Swarm-PI_SystemOverview.docx
@@ -61,16 +61,8 @@
         <w:rPr>
           <w:rFonts w:ascii="Garamond" w:hAnsi="Garamond"/>
         </w:rPr>
-        <w:t xml:space="preserve">, Grace Handler, Jack </w:t>
-      </w:r>
-      <w:proofErr w:type="spellStart"/>
-      <w:r>
-        <w:rPr>
-          <w:rFonts w:ascii="Garamond" w:hAnsi="Garamond"/>
-        </w:rPr>
-        <w:t>Truskowski</w:t>
-      </w:r>
-      <w:proofErr w:type="spellEnd"/>
+        <w:t>, Grace Handler, Jack Truskowski</w:t>
+      </w:r>
     </w:p>
     <w:p>
       <w:pPr>
@@ -385,21 +377,7 @@
         <w:rPr>
           <w:rFonts w:ascii="Garamond" w:hAnsi="Garamond"/>
         </w:rPr>
-        <w:t xml:space="preserve">under the </w:t>
-      </w:r>
-      <w:proofErr w:type="gramStart"/>
-      <w:r>
-        <w:rPr>
-          <w:rFonts w:ascii="Garamond" w:hAnsi="Garamond"/>
-        </w:rPr>
-        <w:t>Other</w:t>
-      </w:r>
-      <w:proofErr w:type="gramEnd"/>
-      <w:r>
-        <w:rPr>
-          <w:rFonts w:ascii="Garamond" w:hAnsi="Garamond"/>
-        </w:rPr>
-        <w:t xml:space="preserve"> section of Directory Structure.</w:t>
+        <w:t>under the Other section of Directory Structure.</w:t>
       </w:r>
     </w:p>
     <w:p>
@@ -479,21 +457,7 @@
         <w:rPr>
           <w:rFonts w:ascii="Garamond" w:hAnsi="Garamond"/>
         </w:rPr>
-        <w:t>(</w:t>
-      </w:r>
-      <w:proofErr w:type="gramStart"/>
-      <w:r>
-        <w:rPr>
-          <w:rFonts w:ascii="Garamond" w:hAnsi="Garamond"/>
-        </w:rPr>
-        <w:t>i</w:t>
-      </w:r>
-      <w:proofErr w:type="gramEnd"/>
-      <w:r>
-        <w:rPr>
-          <w:rFonts w:ascii="Garamond" w:hAnsi="Garamond"/>
-        </w:rPr>
-        <w:t>.e.</w:t>
+        <w:t>(i.e.</w:t>
       </w:r>
       <w:r>
         <w:rPr>
@@ -620,21 +584,7 @@
         <w:rPr>
           <w:rFonts w:ascii="Garamond" w:hAnsi="Garamond"/>
         </w:rPr>
-        <w:t xml:space="preserve">will allow you to make changes to the </w:t>
-      </w:r>
-      <w:proofErr w:type="gramStart"/>
-      <w:r>
-        <w:rPr>
-          <w:rFonts w:ascii="Garamond" w:hAnsi="Garamond"/>
-        </w:rPr>
-        <w:t>code which</w:t>
-      </w:r>
-      <w:proofErr w:type="gramEnd"/>
-      <w:r>
-        <w:rPr>
-          <w:rFonts w:ascii="Garamond" w:hAnsi="Garamond"/>
-        </w:rPr>
-        <w:t xml:space="preserve"> can then </w:t>
+        <w:t xml:space="preserve">will allow you to make changes to the code which can then </w:t>
       </w:r>
       <w:r>
         <w:rPr>
@@ -801,19 +751,11 @@
         </w:rPr>
         <w:t xml:space="preserve">README.md </w:t>
       </w:r>
-      <w:proofErr w:type="gramStart"/>
-      <w:r>
-        <w:rPr>
-          <w:rFonts w:ascii="Garamond" w:hAnsi="Garamond"/>
-        </w:rPr>
-        <w:t>-  A</w:t>
-      </w:r>
-      <w:proofErr w:type="gramEnd"/>
-      <w:r>
-        <w:rPr>
-          <w:rFonts w:ascii="Garamond" w:hAnsi="Garamond"/>
-        </w:rPr>
-        <w:t xml:space="preserve"> markdown file for </w:t>
+      <w:r>
+        <w:rPr>
+          <w:rFonts w:ascii="Garamond" w:hAnsi="Garamond"/>
+        </w:rPr>
+        <w:t xml:space="preserve">-  A markdown file for </w:t>
       </w:r>
       <w:proofErr w:type="spellStart"/>
       <w:r>
@@ -858,135 +800,122 @@
           <w:rFonts w:ascii="Garamond" w:hAnsi="Garamond"/>
         </w:rPr>
       </w:pPr>
-      <w:proofErr w:type="gramStart"/>
       <w:r>
         <w:rPr>
           <w:rFonts w:ascii="Garamond" w:hAnsi="Garamond"/>
           <w:i/>
         </w:rPr>
-        <w:t>jit.boids3d.mxo</w:t>
-      </w:r>
-      <w:proofErr w:type="gramEnd"/>
+        <w:t xml:space="preserve">jit.boids3d.mxo </w:t>
+      </w:r>
+      <w:r>
+        <w:rPr>
+          <w:rFonts w:ascii="Garamond" w:hAnsi="Garamond"/>
+        </w:rPr>
+        <w:t xml:space="preserve">- The </w:t>
+      </w:r>
+      <w:r>
+        <w:rPr>
+          <w:rFonts w:ascii="Garamond" w:hAnsi="Garamond"/>
+        </w:rPr>
+        <w:t xml:space="preserve">compiled </w:t>
+      </w:r>
+      <w:r>
+        <w:rPr>
+          <w:rFonts w:ascii="Garamond" w:hAnsi="Garamond"/>
+        </w:rPr>
+        <w:t xml:space="preserve">jitter external object from the code in the </w:t>
+      </w:r>
       <w:r>
         <w:rPr>
           <w:rFonts w:ascii="Garamond" w:hAnsi="Garamond"/>
           <w:i/>
         </w:rPr>
+        <w:t>XX-</w:t>
+      </w:r>
+      <w:proofErr w:type="spellStart"/>
+      <w:r>
+        <w:rPr>
+          <w:rFonts w:ascii="Garamond" w:hAnsi="Garamond"/>
+          <w:i/>
+        </w:rPr>
+        <w:t>XX_Code</w:t>
+      </w:r>
+      <w:proofErr w:type="spellEnd"/>
+      <w:r>
+        <w:rPr>
+          <w:rFonts w:ascii="Garamond" w:hAnsi="Garamond"/>
+          <w:i/>
+        </w:rPr>
         <w:t xml:space="preserve"> </w:t>
       </w:r>
       <w:r>
         <w:rPr>
           <w:rFonts w:ascii="Garamond" w:hAnsi="Garamond"/>
         </w:rPr>
-        <w:t xml:space="preserve">- The </w:t>
-      </w:r>
-      <w:r>
-        <w:rPr>
-          <w:rFonts w:ascii="Garamond" w:hAnsi="Garamond"/>
-        </w:rPr>
-        <w:t xml:space="preserve">compiled </w:t>
-      </w:r>
-      <w:r>
-        <w:rPr>
-          <w:rFonts w:ascii="Garamond" w:hAnsi="Garamond"/>
-        </w:rPr>
-        <w:t xml:space="preserve">jitter external object from the code in the </w:t>
-      </w:r>
+        <w:t xml:space="preserve">directory. </w:t>
+      </w:r>
+      <w:r>
+        <w:rPr>
+          <w:rFonts w:ascii="Garamond" w:hAnsi="Garamond"/>
+        </w:rPr>
+        <w:t xml:space="preserve">This file is used in the </w:t>
+      </w:r>
+      <w:r>
+        <w:rPr>
+          <w:rFonts w:ascii="Garamond" w:hAnsi="Garamond"/>
+        </w:rPr>
+        <w:t xml:space="preserve">Control Panel to perform updates on the </w:t>
+      </w:r>
+      <w:proofErr w:type="spellStart"/>
+      <w:r>
+        <w:rPr>
+          <w:rFonts w:ascii="Garamond" w:hAnsi="Garamond"/>
+        </w:rPr>
+        <w:t>boids</w:t>
+      </w:r>
+      <w:proofErr w:type="spellEnd"/>
+      <w:r>
+        <w:rPr>
+          <w:rFonts w:ascii="Garamond" w:hAnsi="Garamond"/>
+        </w:rPr>
+        <w:t>.</w:t>
+      </w:r>
+      <w:r>
+        <w:rPr>
+          <w:rFonts w:ascii="Garamond" w:hAnsi="Garamond"/>
+        </w:rPr>
+        <w:t xml:space="preserve"> This is recognized as a Max object in Max, and behaves the same as all Max objects. For more information on how to interact with the object, refer to </w:t>
+      </w:r>
+      <w:r>
+        <w:rPr>
+          <w:rFonts w:ascii="Garamond" w:hAnsi="Garamond"/>
+          <w:b/>
+        </w:rPr>
+        <w:t>Section V: External Outlets</w:t>
+      </w:r>
+    </w:p>
+    <w:p>
+      <w:pPr>
+        <w:rPr>
+          <w:rFonts w:ascii="Garamond" w:hAnsi="Garamond"/>
+        </w:rPr>
+      </w:pPr>
+    </w:p>
+    <w:p>
+      <w:pPr>
+        <w:rPr>
+          <w:rFonts w:ascii="Garamond" w:hAnsi="Garamond"/>
+        </w:rPr>
+      </w:pPr>
+      <w:proofErr w:type="spellStart"/>
       <w:r>
         <w:rPr>
           <w:rFonts w:ascii="Garamond" w:hAnsi="Garamond"/>
           <w:i/>
         </w:rPr>
-        <w:t>XX-</w:t>
-      </w:r>
-      <w:proofErr w:type="spellStart"/>
-      <w:r>
-        <w:rPr>
-          <w:rFonts w:ascii="Garamond" w:hAnsi="Garamond"/>
-          <w:i/>
-        </w:rPr>
-        <w:t>XX_Code</w:t>
+        <w:t>paramPreset.json</w:t>
       </w:r>
       <w:proofErr w:type="spellEnd"/>
-      <w:r>
-        <w:rPr>
-          <w:rFonts w:ascii="Garamond" w:hAnsi="Garamond"/>
-          <w:i/>
-        </w:rPr>
-        <w:t xml:space="preserve"> </w:t>
-      </w:r>
-      <w:r>
-        <w:rPr>
-          <w:rFonts w:ascii="Garamond" w:hAnsi="Garamond"/>
-        </w:rPr>
-        <w:t xml:space="preserve">directory. </w:t>
-      </w:r>
-      <w:r>
-        <w:rPr>
-          <w:rFonts w:ascii="Garamond" w:hAnsi="Garamond"/>
-        </w:rPr>
-        <w:t xml:space="preserve">This file is used in the </w:t>
-      </w:r>
-      <w:r>
-        <w:rPr>
-          <w:rFonts w:ascii="Garamond" w:hAnsi="Garamond"/>
-        </w:rPr>
-        <w:t xml:space="preserve">Control Panel to perform updates on the </w:t>
-      </w:r>
-      <w:proofErr w:type="spellStart"/>
-      <w:r>
-        <w:rPr>
-          <w:rFonts w:ascii="Garamond" w:hAnsi="Garamond"/>
-        </w:rPr>
-        <w:t>boids</w:t>
-      </w:r>
-      <w:proofErr w:type="spellEnd"/>
-      <w:r>
-        <w:rPr>
-          <w:rFonts w:ascii="Garamond" w:hAnsi="Garamond"/>
-        </w:rPr>
-        <w:t>.</w:t>
-      </w:r>
-      <w:bookmarkStart w:id="1" w:name="_GoBack"/>
-      <w:r>
-        <w:rPr>
-          <w:rFonts w:ascii="Garamond" w:hAnsi="Garamond"/>
-        </w:rPr>
-        <w:t xml:space="preserve"> This is recognized as a Max object in Max, and behaves the same as all Max objects. For more information on how to interact with the object, refer to </w:t>
-      </w:r>
-      <w:r>
-        <w:rPr>
-          <w:rFonts w:ascii="Garamond" w:hAnsi="Garamond"/>
-          <w:b/>
-        </w:rPr>
-        <w:t>Section V: External Outlets</w:t>
-      </w:r>
-      <w:bookmarkEnd w:id="1"/>
-    </w:p>
-    <w:p>
-      <w:pPr>
-        <w:rPr>
-          <w:rFonts w:ascii="Garamond" w:hAnsi="Garamond"/>
-        </w:rPr>
-      </w:pPr>
-    </w:p>
-    <w:p>
-      <w:pPr>
-        <w:rPr>
-          <w:rFonts w:ascii="Garamond" w:hAnsi="Garamond"/>
-        </w:rPr>
-      </w:pPr>
-      <w:proofErr w:type="spellStart"/>
-      <w:proofErr w:type="gramStart"/>
-      <w:r>
-        <w:rPr>
-          <w:rFonts w:ascii="Garamond" w:hAnsi="Garamond"/>
-          <w:i/>
-        </w:rPr>
-        <w:t>paramPreset.json</w:t>
-      </w:r>
-      <w:proofErr w:type="spellEnd"/>
-      <w:proofErr w:type="gramEnd"/>
       <w:r>
         <w:rPr>
           <w:rFonts w:ascii="Garamond" w:hAnsi="Garamond"/>
@@ -1255,7 +1184,6 @@
         </w:rPr>
       </w:pPr>
       <w:proofErr w:type="spellStart"/>
-      <w:proofErr w:type="gramStart"/>
       <w:r>
         <w:rPr>
           <w:rFonts w:ascii="Garamond" w:hAnsi="Garamond"/>
@@ -1263,7 +1191,6 @@
         <w:t>typedef</w:t>
       </w:r>
       <w:proofErr w:type="spellEnd"/>
-      <w:proofErr w:type="gramEnd"/>
       <w:r>
         <w:rPr>
           <w:rFonts w:ascii="Garamond" w:hAnsi="Garamond"/>
@@ -1309,20 +1236,7 @@
           <w:rFonts w:ascii="Garamond" w:hAnsi="Garamond"/>
         </w:rPr>
         <w:tab/>
-      </w:r>
-      <w:proofErr w:type="gramStart"/>
-      <w:r>
-        <w:rPr>
-          <w:rFonts w:ascii="Garamond" w:hAnsi="Garamond"/>
-        </w:rPr>
-        <w:t>double</w:t>
-      </w:r>
-      <w:proofErr w:type="gramEnd"/>
-      <w:r>
-        <w:rPr>
-          <w:rFonts w:ascii="Garamond" w:hAnsi="Garamond"/>
-        </w:rPr>
-        <w:t xml:space="preserve"> </w:t>
+        <w:t xml:space="preserve">double </w:t>
       </w:r>
       <w:proofErr w:type="spellStart"/>
       <w:r>
@@ -1350,20 +1264,7 @@
           <w:rFonts w:ascii="Garamond" w:hAnsi="Garamond"/>
         </w:rPr>
         <w:tab/>
-      </w:r>
-      <w:proofErr w:type="gramStart"/>
-      <w:r>
-        <w:rPr>
-          <w:rFonts w:ascii="Garamond" w:hAnsi="Garamond"/>
-        </w:rPr>
-        <w:t>double</w:t>
-      </w:r>
-      <w:proofErr w:type="gramEnd"/>
-      <w:r>
-        <w:rPr>
-          <w:rFonts w:ascii="Garamond" w:hAnsi="Garamond"/>
-        </w:rPr>
-        <w:t xml:space="preserve"> </w:t>
+        <w:t xml:space="preserve">double </w:t>
       </w:r>
       <w:proofErr w:type="spellStart"/>
       <w:r>
@@ -1733,7 +1634,6 @@
                                   </w:rPr>
                                 </w:pPr>
                                 <w:proofErr w:type="spellStart"/>
-                                <w:proofErr w:type="gramStart"/>
                                 <w:r>
                                   <w:rPr>
                                     <w:b/>
@@ -1741,7 +1641,6 @@
                                   <w:t>flockPtr</w:t>
                                 </w:r>
                                 <w:proofErr w:type="spellEnd"/>
-                                <w:proofErr w:type="gramEnd"/>
                                 <w:r>
                                   <w:rPr>
                                     <w:b/>
@@ -3186,7 +3085,16 @@
           <w:rFonts w:ascii="Garamond" w:hAnsi="Garamond"/>
           <w:noProof/>
         </w:rPr>
-        <w:t>Allocation and freeing of memory for all of these objects</w:t>
+        <w:t>Allocation and freeing of memory for all of th</w:t>
+      </w:r>
+      <w:bookmarkStart w:id="1" w:name="_GoBack"/>
+      <w:bookmarkEnd w:id="1"/>
+      <w:r>
+        <w:rPr>
+          <w:rFonts w:ascii="Garamond" w:hAnsi="Garamond"/>
+          <w:noProof/>
+        </w:rPr>
+        <w:t>ese objects</w:t>
       </w:r>
       <w:r>
         <w:rPr>
@@ -3242,7 +3150,25 @@
         <w:rPr>
           <w:rFonts w:ascii="Garamond" w:hAnsi="Garamond"/>
         </w:rPr>
-        <w:t xml:space="preserve">Outlets are used to send information from to external object to the Max </w:t>
+        <w:t xml:space="preserve">Outlets are </w:t>
+      </w:r>
+      <w:r>
+        <w:rPr>
+          <w:rFonts w:ascii="Garamond" w:hAnsi="Garamond"/>
+        </w:rPr>
+        <w:t>used to send information from the</w:t>
+      </w:r>
+      <w:r>
+        <w:rPr>
+          <w:rFonts w:ascii="Garamond" w:hAnsi="Garamond"/>
+        </w:rPr>
+        <w:t xml:space="preserve"> external obje</w:t>
+      </w:r>
+      <w:r>
+        <w:rPr>
+          <w:rFonts w:ascii="Garamond" w:hAnsi="Garamond"/>
+        </w:rPr>
+        <w:t xml:space="preserve">ct to the Max </w:t>
       </w:r>
       <w:proofErr w:type="spellStart"/>
       <w:r>
@@ -3256,7 +3182,19 @@
         <w:rPr>
           <w:rFonts w:ascii="Garamond" w:hAnsi="Garamond"/>
         </w:rPr>
-        <w:t>, so the simulation can be visualized. The contents of each outlets is the following:</w:t>
+        <w:t xml:space="preserve"> so the simulation can be visualiz</w:t>
+      </w:r>
+      <w:r>
+        <w:rPr>
+          <w:rFonts w:ascii="Garamond" w:hAnsi="Garamond"/>
+        </w:rPr>
+        <w:t>ed. The contents of each outlet</w:t>
+      </w:r>
+      <w:r>
+        <w:rPr>
+          <w:rFonts w:ascii="Garamond" w:hAnsi="Garamond"/>
+        </w:rPr>
+        <w:t xml:space="preserve"> is the following:</w:t>
       </w:r>
     </w:p>
     <w:p>
@@ -4660,7 +4598,7 @@
 </file>
 
 <file path=customXml/itemProps1.xml><?xml version="1.0" encoding="utf-8"?>
-<ds:datastoreItem xmlns:ds="http://schemas.openxmlformats.org/officeDocument/2006/customXml" ds:itemID="{8FCDB66B-FF43-0740-939C-3B2266AAE1D1}">
+<ds:datastoreItem xmlns:ds="http://schemas.openxmlformats.org/officeDocument/2006/customXml" ds:itemID="{C7D5ED0D-0ECD-E54F-BB0D-D3E715E0B5CF}">
   <ds:schemaRefs>
     <ds:schemaRef ds:uri="http://schemas.openxmlformats.org/officeDocument/2006/bibliography"/>
   </ds:schemaRefs>

</xml_diff>